<commit_message>
Notes finished for Essential Google Cloud Infrastructure
Signed-off-by: DavidCox88 <david.ryan.cox88@gmail.com>
</commit_message>
<xml_diff>
--- a/Essential Google Cloud Infrastructure.docx
+++ b/Essential Google Cloud Infrastructure.docx
@@ -244,6 +244,9 @@
     </w:p>
     <w:p>
       <w:r>
+        <w:rPr>
+          <w:noProof/>
+        </w:rPr>
         <w:drawing>
           <wp:inline distT="0" distB="0" distL="0" distR="0" wp14:anchorId="0D5AC450" wp14:editId="16EE5DDB">
             <wp:extent cx="4533900" cy="1568731"/>
@@ -283,6 +286,9 @@
     </w:p>
     <w:p>
       <w:r>
+        <w:rPr>
+          <w:noProof/>
+        </w:rPr>
         <w:drawing>
           <wp:inline distT="0" distB="0" distL="0" distR="0" wp14:anchorId="326F8DDB" wp14:editId="37BCAA69">
             <wp:extent cx="3958128" cy="2181225"/>
@@ -328,6 +334,9 @@
     </w:p>
     <w:p>
       <w:r>
+        <w:rPr>
+          <w:noProof/>
+        </w:rPr>
         <w:drawing>
           <wp:inline distT="0" distB="0" distL="0" distR="0" wp14:anchorId="75D1FF2B" wp14:editId="1364DB76">
             <wp:extent cx="4589561" cy="2276475"/>
@@ -373,6 +382,9 @@
     </w:p>
     <w:p>
       <w:r>
+        <w:rPr>
+          <w:noProof/>
+        </w:rPr>
         <w:drawing>
           <wp:inline distT="0" distB="0" distL="0" distR="0" wp14:anchorId="3A1BAD8E" wp14:editId="0CC5BB3A">
             <wp:extent cx="5731510" cy="2249805"/>
@@ -419,6 +431,9 @@
         <w:t>have internal IP address and optional external IP address</w:t>
       </w:r>
       <w:r>
+        <w:rPr>
+          <w:noProof/>
+        </w:rPr>
         <w:drawing>
           <wp:inline distT="0" distB="0" distL="0" distR="0" wp14:anchorId="62D16C49" wp14:editId="718169A5">
             <wp:extent cx="5731510" cy="2436495"/>
@@ -458,6 +473,9 @@
     </w:p>
     <w:p>
       <w:r>
+        <w:rPr>
+          <w:noProof/>
+        </w:rPr>
         <w:lastRenderedPageBreak/>
         <w:drawing>
           <wp:inline distT="0" distB="0" distL="0" distR="0" wp14:anchorId="6840574D" wp14:editId="69D0FE9F">
@@ -498,6 +516,9 @@
     </w:p>
     <w:p>
       <w:r>
+        <w:rPr>
+          <w:noProof/>
+        </w:rPr>
         <w:drawing>
           <wp:inline distT="0" distB="0" distL="0" distR="0" wp14:anchorId="4CB0F334" wp14:editId="394F068C">
             <wp:extent cx="5731510" cy="2908935"/>
@@ -537,6 +558,9 @@
     </w:p>
     <w:p>
       <w:r>
+        <w:rPr>
+          <w:noProof/>
+        </w:rPr>
         <w:drawing>
           <wp:inline distT="0" distB="0" distL="0" distR="0" wp14:anchorId="5C3AC58D" wp14:editId="0F06F64B">
             <wp:extent cx="5731510" cy="2719070"/>
@@ -576,6 +600,9 @@
     </w:p>
     <w:p>
       <w:r>
+        <w:rPr>
+          <w:noProof/>
+        </w:rPr>
         <w:lastRenderedPageBreak/>
         <w:drawing>
           <wp:inline distT="0" distB="0" distL="0" distR="0" wp14:anchorId="7E66B8F3" wp14:editId="1EF4ABF6">
@@ -656,6 +683,9 @@
         <w:ind w:left="360"/>
       </w:pPr>
       <w:r>
+        <w:rPr>
+          <w:noProof/>
+        </w:rPr>
         <w:drawing>
           <wp:inline distT="0" distB="0" distL="0" distR="0" wp14:anchorId="6E969E74" wp14:editId="3E1EBA63">
             <wp:extent cx="5731510" cy="3122295"/>
@@ -775,6 +805,9 @@
         <w:ind w:left="360" w:hanging="360"/>
       </w:pPr>
       <w:r>
+        <w:rPr>
+          <w:noProof/>
+        </w:rPr>
         <w:lastRenderedPageBreak/>
         <w:drawing>
           <wp:inline distT="0" distB="0" distL="0" distR="0" wp14:anchorId="367D3532" wp14:editId="7163B250">
@@ -849,10 +882,7 @@
         </w:numPr>
       </w:pPr>
       <w:r>
-        <w:t>U</w:t>
-      </w:r>
-      <w:r>
-        <w:t>se destination ranges to protect from undesired connections initiated by VM instance to external hosts or other internal VMs</w:t>
+        <w:t>Use destination ranges to protect from undesired connections initiated by VM instance to external hosts or other internal VMs</w:t>
       </w:r>
     </w:p>
     <w:p>
@@ -867,6 +897,9 @@
         <w:ind w:left="360" w:hanging="360"/>
       </w:pPr>
       <w:r>
+        <w:rPr>
+          <w:noProof/>
+        </w:rPr>
         <w:drawing>
           <wp:inline distT="0" distB="0" distL="0" distR="0" wp14:anchorId="1A10D355" wp14:editId="71FF96F5">
             <wp:extent cx="5731510" cy="3115310"/>
@@ -949,6 +982,9 @@
         <w:ind w:left="360" w:hanging="360"/>
       </w:pPr>
       <w:r>
+        <w:rPr>
+          <w:noProof/>
+        </w:rPr>
         <w:lastRenderedPageBreak/>
         <w:drawing>
           <wp:inline distT="0" distB="0" distL="0" distR="0" wp14:anchorId="5C26EB47" wp14:editId="3169725C">
@@ -1008,6 +1044,9 @@
         <w:spacing w:after="0"/>
       </w:pPr>
       <w:r>
+        <w:rPr>
+          <w:noProof/>
+        </w:rPr>
         <w:drawing>
           <wp:inline distT="0" distB="0" distL="0" distR="0" wp14:anchorId="27C37CAF" wp14:editId="11931467">
             <wp:extent cx="4610743" cy="2333951"/>
@@ -1063,6 +1102,9 @@
         <w:spacing w:after="0"/>
       </w:pPr>
       <w:r>
+        <w:rPr>
+          <w:noProof/>
+        </w:rPr>
         <w:drawing>
           <wp:inline distT="0" distB="0" distL="0" distR="0" wp14:anchorId="24A885FB" wp14:editId="33014A37">
             <wp:extent cx="4648200" cy="1433701"/>
@@ -1149,6 +1191,9 @@
         <w:br/>
       </w:r>
       <w:r>
+        <w:rPr>
+          <w:noProof/>
+        </w:rPr>
         <w:drawing>
           <wp:inline distT="0" distB="0" distL="0" distR="0" wp14:anchorId="0A7E37F9" wp14:editId="28EFA9C4">
             <wp:extent cx="5731510" cy="3312160"/>
@@ -1299,15 +1344,7 @@
         <w:t xml:space="preserve"> </w:t>
       </w:r>
       <w:r>
-        <w:t>enables VMs without an external IP address to access the internet in a controlled manner (</w:t>
-      </w:r>
-      <w:proofErr w:type="gramStart"/>
-      <w:r>
-        <w:t>i.e.</w:t>
-      </w:r>
-      <w:proofErr w:type="gramEnd"/>
-      <w:r>
-        <w:t xml:space="preserve"> updates, patching, config management)</w:t>
+        <w:t>enables VMs without an external IP address to access the internet in a controlled manner (i.e. updates, patching, config management)</w:t>
       </w:r>
     </w:p>
     <w:p>
@@ -1315,6 +1352,9 @@
         <w:spacing w:after="0"/>
       </w:pPr>
       <w:r>
+        <w:rPr>
+          <w:noProof/>
+        </w:rPr>
         <w:lastRenderedPageBreak/>
         <w:drawing>
           <wp:inline distT="0" distB="0" distL="0" distR="0" wp14:anchorId="4669DDF3" wp14:editId="54A9F94C">
@@ -1383,11 +1423,9 @@
       <w:r>
         <w:t>Enable Private Google Access to enable instances without external IP address to reach external IP addresses of Google APIs and services (</w:t>
       </w:r>
-      <w:proofErr w:type="gramStart"/>
       <w:r>
         <w:t>e.g.</w:t>
       </w:r>
-      <w:proofErr w:type="gramEnd"/>
       <w:r>
         <w:t xml:space="preserve"> if internal instance needs to access cloud storage bucket)</w:t>
       </w:r>
@@ -1442,6 +1480,9 @@
         <w:spacing w:after="0"/>
       </w:pPr>
       <w:r>
+        <w:rPr>
+          <w:noProof/>
+        </w:rPr>
         <w:drawing>
           <wp:inline distT="0" distB="0" distL="0" distR="0" wp14:anchorId="620B523C" wp14:editId="0CE47213">
             <wp:extent cx="5731510" cy="3639185"/>
@@ -1523,6 +1564,2389 @@
         <w:lastRenderedPageBreak/>
         <w:t>Virtual Machine</w:t>
       </w:r>
+    </w:p>
+    <w:p>
+      <w:pPr>
+        <w:spacing w:after="0"/>
+        <w:rPr>
+          <w:b/>
+          <w:bCs/>
+          <w:sz w:val="24"/>
+          <w:szCs w:val="24"/>
+        </w:rPr>
+      </w:pPr>
+    </w:p>
+    <w:p>
+      <w:pPr>
+        <w:spacing w:after="0"/>
+        <w:rPr>
+          <w:sz w:val="24"/>
+          <w:szCs w:val="24"/>
+        </w:rPr>
+      </w:pPr>
+      <w:r>
+        <w:rPr>
+          <w:sz w:val="24"/>
+          <w:szCs w:val="24"/>
+        </w:rPr>
+        <w:t>Compute Engine</w:t>
+      </w:r>
+    </w:p>
+    <w:p>
+      <w:pPr>
+        <w:spacing w:after="0"/>
+        <w:rPr>
+          <w:sz w:val="24"/>
+          <w:szCs w:val="24"/>
+        </w:rPr>
+      </w:pPr>
+    </w:p>
+    <w:p>
+      <w:pPr>
+        <w:pStyle w:val="ListBullet"/>
+        <w:numPr>
+          <w:ilvl w:val="0"/>
+          <w:numId w:val="16"/>
+        </w:numPr>
+      </w:pPr>
+      <w:r>
+        <w:t>Supports any language</w:t>
+      </w:r>
+    </w:p>
+    <w:p>
+      <w:pPr>
+        <w:pStyle w:val="ListBullet"/>
+        <w:numPr>
+          <w:ilvl w:val="0"/>
+          <w:numId w:val="16"/>
+        </w:numPr>
+      </w:pPr>
+      <w:r>
+        <w:t>IaaS</w:t>
+      </w:r>
+    </w:p>
+    <w:p>
+      <w:pPr>
+        <w:pStyle w:val="ListBullet"/>
+        <w:numPr>
+          <w:ilvl w:val="0"/>
+          <w:numId w:val="16"/>
+        </w:numPr>
+      </w:pPr>
+      <w:r>
+        <w:t>Server autoscaling</w:t>
+      </w:r>
+    </w:p>
+    <w:p>
+      <w:pPr>
+        <w:pStyle w:val="ListBullet"/>
+        <w:numPr>
+          <w:ilvl w:val="0"/>
+          <w:numId w:val="16"/>
+        </w:numPr>
+      </w:pPr>
+      <w:r>
+        <w:t>Used for general workloads</w:t>
+      </w:r>
+    </w:p>
+    <w:p>
+      <w:pPr>
+        <w:pStyle w:val="ListBullet"/>
+      </w:pPr>
+    </w:p>
+    <w:p>
+      <w:pPr>
+        <w:pStyle w:val="ListBullet"/>
+      </w:pPr>
+      <w:r>
+        <w:t>Compute engine can be predefined or custom, allowing you to choose:</w:t>
+      </w:r>
+    </w:p>
+    <w:p>
+      <w:pPr>
+        <w:pStyle w:val="ListBullet"/>
+        <w:numPr>
+          <w:ilvl w:val="0"/>
+          <w:numId w:val="16"/>
+        </w:numPr>
+      </w:pPr>
+      <w:r>
+        <w:t>vCPUs and Memory (Cores and RAM)</w:t>
+      </w:r>
+    </w:p>
+    <w:p>
+      <w:pPr>
+        <w:pStyle w:val="ListBullet"/>
+        <w:numPr>
+          <w:ilvl w:val="0"/>
+          <w:numId w:val="16"/>
+        </w:numPr>
+      </w:pPr>
+      <w:r>
+        <w:t>Disks (HDD, SSD and local SSD)</w:t>
+      </w:r>
+    </w:p>
+    <w:p>
+      <w:pPr>
+        <w:pStyle w:val="ListBullet"/>
+        <w:numPr>
+          <w:ilvl w:val="0"/>
+          <w:numId w:val="16"/>
+        </w:numPr>
+      </w:pPr>
+      <w:r>
+        <w:t>Networking</w:t>
+      </w:r>
+    </w:p>
+    <w:p>
+      <w:pPr>
+        <w:pStyle w:val="ListBullet"/>
+        <w:numPr>
+          <w:ilvl w:val="0"/>
+          <w:numId w:val="16"/>
+        </w:numPr>
+      </w:pPr>
+      <w:r>
+        <w:t>Linux or windows</w:t>
+      </w:r>
+    </w:p>
+    <w:p>
+      <w:pPr>
+        <w:pStyle w:val="ListBullet"/>
+      </w:pPr>
+    </w:p>
+    <w:p>
+      <w:pPr>
+        <w:pStyle w:val="ListBullet"/>
+      </w:pPr>
+      <w:r>
+        <w:drawing>
+          <wp:inline distT="0" distB="0" distL="0" distR="0" wp14:anchorId="3038198A" wp14:editId="03A5A599">
+            <wp:extent cx="5610225" cy="2897725"/>
+            <wp:effectExtent l="0" t="0" r="0" b="0"/>
+            <wp:docPr id="10" name="Picture 10"/>
+            <wp:cNvGraphicFramePr>
+              <a:graphicFrameLocks xmlns:a="http://schemas.openxmlformats.org/drawingml/2006/main" noChangeAspect="1"/>
+            </wp:cNvGraphicFramePr>
+            <a:graphic xmlns:a="http://schemas.openxmlformats.org/drawingml/2006/main">
+              <a:graphicData uri="http://schemas.openxmlformats.org/drawingml/2006/picture">
+                <pic:pic xmlns:pic="http://schemas.openxmlformats.org/drawingml/2006/picture">
+                  <pic:nvPicPr>
+                    <pic:cNvPr id="1" name=""/>
+                    <pic:cNvPicPr/>
+                  </pic:nvPicPr>
+                  <pic:blipFill>
+                    <a:blip r:embed="rId25"/>
+                    <a:stretch>
+                      <a:fillRect/>
+                    </a:stretch>
+                  </pic:blipFill>
+                  <pic:spPr>
+                    <a:xfrm>
+                      <a:off x="0" y="0"/>
+                      <a:ext cx="5626418" cy="2906089"/>
+                    </a:xfrm>
+                    <a:prstGeom prst="rect">
+                      <a:avLst/>
+                    </a:prstGeom>
+                  </pic:spPr>
+                </pic:pic>
+              </a:graphicData>
+            </a:graphic>
+          </wp:inline>
+        </w:drawing>
+      </w:r>
+    </w:p>
+    <w:p>
+      <w:pPr>
+        <w:pStyle w:val="ListBullet"/>
+      </w:pPr>
+      <w:r>
+        <w:drawing>
+          <wp:inline distT="0" distB="0" distL="0" distR="0" wp14:anchorId="565175FE" wp14:editId="23CE0424">
+            <wp:extent cx="5179075" cy="2809875"/>
+            <wp:effectExtent l="0" t="0" r="2540" b="0"/>
+            <wp:docPr id="18" name="Picture 18"/>
+            <wp:cNvGraphicFramePr>
+              <a:graphicFrameLocks xmlns:a="http://schemas.openxmlformats.org/drawingml/2006/main" noChangeAspect="1"/>
+            </wp:cNvGraphicFramePr>
+            <a:graphic xmlns:a="http://schemas.openxmlformats.org/drawingml/2006/main">
+              <a:graphicData uri="http://schemas.openxmlformats.org/drawingml/2006/picture">
+                <pic:pic xmlns:pic="http://schemas.openxmlformats.org/drawingml/2006/picture">
+                  <pic:nvPicPr>
+                    <pic:cNvPr id="1" name=""/>
+                    <pic:cNvPicPr/>
+                  </pic:nvPicPr>
+                  <pic:blipFill>
+                    <a:blip r:embed="rId26"/>
+                    <a:stretch>
+                      <a:fillRect/>
+                    </a:stretch>
+                  </pic:blipFill>
+                  <pic:spPr>
+                    <a:xfrm>
+                      <a:off x="0" y="0"/>
+                      <a:ext cx="5188971" cy="2815244"/>
+                    </a:xfrm>
+                    <a:prstGeom prst="rect">
+                      <a:avLst/>
+                    </a:prstGeom>
+                  </pic:spPr>
+                </pic:pic>
+              </a:graphicData>
+            </a:graphic>
+          </wp:inline>
+        </w:drawing>
+      </w:r>
+    </w:p>
+    <w:p>
+      <w:pPr>
+        <w:pStyle w:val="ListBullet"/>
+      </w:pPr>
+      <w:r>
+        <w:lastRenderedPageBreak/>
+        <w:drawing>
+          <wp:inline distT="0" distB="0" distL="0" distR="0" wp14:anchorId="6A426B2C" wp14:editId="43E18796">
+            <wp:extent cx="4552950" cy="2409139"/>
+            <wp:effectExtent l="0" t="0" r="0" b="0"/>
+            <wp:docPr id="20" name="Picture 20"/>
+            <wp:cNvGraphicFramePr>
+              <a:graphicFrameLocks xmlns:a="http://schemas.openxmlformats.org/drawingml/2006/main" noChangeAspect="1"/>
+            </wp:cNvGraphicFramePr>
+            <a:graphic xmlns:a="http://schemas.openxmlformats.org/drawingml/2006/main">
+              <a:graphicData uri="http://schemas.openxmlformats.org/drawingml/2006/picture">
+                <pic:pic xmlns:pic="http://schemas.openxmlformats.org/drawingml/2006/picture">
+                  <pic:nvPicPr>
+                    <pic:cNvPr id="1" name=""/>
+                    <pic:cNvPicPr/>
+                  </pic:nvPicPr>
+                  <pic:blipFill>
+                    <a:blip r:embed="rId27"/>
+                    <a:stretch>
+                      <a:fillRect/>
+                    </a:stretch>
+                  </pic:blipFill>
+                  <pic:spPr>
+                    <a:xfrm>
+                      <a:off x="0" y="0"/>
+                      <a:ext cx="4572108" cy="2419276"/>
+                    </a:xfrm>
+                    <a:prstGeom prst="rect">
+                      <a:avLst/>
+                    </a:prstGeom>
+                  </pic:spPr>
+                </pic:pic>
+              </a:graphicData>
+            </a:graphic>
+          </wp:inline>
+        </w:drawing>
+      </w:r>
+    </w:p>
+    <w:p>
+      <w:pPr>
+        <w:pStyle w:val="ListBullet"/>
+      </w:pPr>
+      <w:r>
+        <w:t>Local SSD give higher throughput and lower latency than SSD as they are attached to the physical hardware (mostly used as a swap disk). Data on local SSD persists only until you stop or delete the instance</w:t>
+      </w:r>
+    </w:p>
+    <w:p>
+      <w:pPr>
+        <w:pStyle w:val="ListBullet"/>
+      </w:pPr>
+      <w:r>
+        <w:t>Local SSD up to 3 TB, HD and SSG up to 64TB</w:t>
+      </w:r>
+    </w:p>
+    <w:p>
+      <w:pPr>
+        <w:pStyle w:val="ListBullet"/>
+      </w:pPr>
+    </w:p>
+    <w:p>
+      <w:pPr>
+        <w:pStyle w:val="ListBullet"/>
+      </w:pPr>
+    </w:p>
+    <w:p>
+      <w:pPr>
+        <w:pStyle w:val="ListBullet"/>
+      </w:pPr>
+    </w:p>
+    <w:p>
+      <w:pPr>
+        <w:pStyle w:val="ListBullet"/>
+      </w:pPr>
+      <w:r>
+        <w:drawing>
+          <wp:inline distT="0" distB="0" distL="0" distR="0" wp14:anchorId="5D5771B8" wp14:editId="054B8869">
+            <wp:extent cx="5731510" cy="2927985"/>
+            <wp:effectExtent l="0" t="0" r="2540" b="5715"/>
+            <wp:docPr id="22" name="Picture 22"/>
+            <wp:cNvGraphicFramePr>
+              <a:graphicFrameLocks xmlns:a="http://schemas.openxmlformats.org/drawingml/2006/main" noChangeAspect="1"/>
+            </wp:cNvGraphicFramePr>
+            <a:graphic xmlns:a="http://schemas.openxmlformats.org/drawingml/2006/main">
+              <a:graphicData uri="http://schemas.openxmlformats.org/drawingml/2006/picture">
+                <pic:pic xmlns:pic="http://schemas.openxmlformats.org/drawingml/2006/picture">
+                  <pic:nvPicPr>
+                    <pic:cNvPr id="1" name=""/>
+                    <pic:cNvPicPr/>
+                  </pic:nvPicPr>
+                  <pic:blipFill>
+                    <a:blip r:embed="rId28"/>
+                    <a:stretch>
+                      <a:fillRect/>
+                    </a:stretch>
+                  </pic:blipFill>
+                  <pic:spPr>
+                    <a:xfrm>
+                      <a:off x="0" y="0"/>
+                      <a:ext cx="5731510" cy="2927985"/>
+                    </a:xfrm>
+                    <a:prstGeom prst="rect">
+                      <a:avLst/>
+                    </a:prstGeom>
+                  </pic:spPr>
+                </pic:pic>
+              </a:graphicData>
+            </a:graphic>
+          </wp:inline>
+        </w:drawing>
+      </w:r>
+    </w:p>
+    <w:p>
+      <w:pPr>
+        <w:pStyle w:val="ListBullet"/>
+      </w:pPr>
+    </w:p>
+    <w:p>
+      <w:pPr>
+        <w:pStyle w:val="ListBullet"/>
+      </w:pPr>
+      <w:r>
+        <w:lastRenderedPageBreak/>
+        <w:drawing>
+          <wp:inline distT="0" distB="0" distL="0" distR="0" wp14:anchorId="7584F76A" wp14:editId="3EFEDD38">
+            <wp:extent cx="5731510" cy="2421255"/>
+            <wp:effectExtent l="0" t="0" r="2540" b="0"/>
+            <wp:docPr id="23" name="Picture 23"/>
+            <wp:cNvGraphicFramePr>
+              <a:graphicFrameLocks xmlns:a="http://schemas.openxmlformats.org/drawingml/2006/main" noChangeAspect="1"/>
+            </wp:cNvGraphicFramePr>
+            <a:graphic xmlns:a="http://schemas.openxmlformats.org/drawingml/2006/main">
+              <a:graphicData uri="http://schemas.openxmlformats.org/drawingml/2006/picture">
+                <pic:pic xmlns:pic="http://schemas.openxmlformats.org/drawingml/2006/picture">
+                  <pic:nvPicPr>
+                    <pic:cNvPr id="1" name=""/>
+                    <pic:cNvPicPr/>
+                  </pic:nvPicPr>
+                  <pic:blipFill>
+                    <a:blip r:embed="rId29"/>
+                    <a:stretch>
+                      <a:fillRect/>
+                    </a:stretch>
+                  </pic:blipFill>
+                  <pic:spPr>
+                    <a:xfrm>
+                      <a:off x="0" y="0"/>
+                      <a:ext cx="5731510" cy="2421255"/>
+                    </a:xfrm>
+                    <a:prstGeom prst="rect">
+                      <a:avLst/>
+                    </a:prstGeom>
+                  </pic:spPr>
+                </pic:pic>
+              </a:graphicData>
+            </a:graphic>
+          </wp:inline>
+        </w:drawing>
+      </w:r>
+    </w:p>
+    <w:p>
+      <w:pPr>
+        <w:pStyle w:val="ListBullet"/>
+      </w:pPr>
+    </w:p>
+    <w:p>
+      <w:pPr>
+        <w:pStyle w:val="ListBullet"/>
+      </w:pPr>
+      <w:r>
+        <w:drawing>
+          <wp:inline distT="0" distB="0" distL="0" distR="0" wp14:anchorId="541BFBF7" wp14:editId="61DB16A2">
+            <wp:extent cx="5731510" cy="3169285"/>
+            <wp:effectExtent l="0" t="0" r="2540" b="0"/>
+            <wp:docPr id="24" name="Picture 24"/>
+            <wp:cNvGraphicFramePr>
+              <a:graphicFrameLocks xmlns:a="http://schemas.openxmlformats.org/drawingml/2006/main" noChangeAspect="1"/>
+            </wp:cNvGraphicFramePr>
+            <a:graphic xmlns:a="http://schemas.openxmlformats.org/drawingml/2006/main">
+              <a:graphicData uri="http://schemas.openxmlformats.org/drawingml/2006/picture">
+                <pic:pic xmlns:pic="http://schemas.openxmlformats.org/drawingml/2006/picture">
+                  <pic:nvPicPr>
+                    <pic:cNvPr id="1" name=""/>
+                    <pic:cNvPicPr/>
+                  </pic:nvPicPr>
+                  <pic:blipFill>
+                    <a:blip r:embed="rId30"/>
+                    <a:stretch>
+                      <a:fillRect/>
+                    </a:stretch>
+                  </pic:blipFill>
+                  <pic:spPr>
+                    <a:xfrm>
+                      <a:off x="0" y="0"/>
+                      <a:ext cx="5731510" cy="3169285"/>
+                    </a:xfrm>
+                    <a:prstGeom prst="rect">
+                      <a:avLst/>
+                    </a:prstGeom>
+                  </pic:spPr>
+                </pic:pic>
+              </a:graphicData>
+            </a:graphic>
+          </wp:inline>
+        </w:drawing>
+      </w:r>
+    </w:p>
+    <w:p>
+      <w:pPr>
+        <w:pStyle w:val="ListBullet"/>
+      </w:pPr>
+      <w:r>
+        <w:lastRenderedPageBreak/>
+        <w:drawing>
+          <wp:inline distT="0" distB="0" distL="0" distR="0" wp14:anchorId="30E1B308" wp14:editId="728F86F4">
+            <wp:extent cx="5731510" cy="3218180"/>
+            <wp:effectExtent l="0" t="0" r="2540" b="1270"/>
+            <wp:docPr id="27" name="Picture 27"/>
+            <wp:cNvGraphicFramePr>
+              <a:graphicFrameLocks xmlns:a="http://schemas.openxmlformats.org/drawingml/2006/main" noChangeAspect="1"/>
+            </wp:cNvGraphicFramePr>
+            <a:graphic xmlns:a="http://schemas.openxmlformats.org/drawingml/2006/main">
+              <a:graphicData uri="http://schemas.openxmlformats.org/drawingml/2006/picture">
+                <pic:pic xmlns:pic="http://schemas.openxmlformats.org/drawingml/2006/picture">
+                  <pic:nvPicPr>
+                    <pic:cNvPr id="1" name=""/>
+                    <pic:cNvPicPr/>
+                  </pic:nvPicPr>
+                  <pic:blipFill>
+                    <a:blip r:embed="rId31"/>
+                    <a:stretch>
+                      <a:fillRect/>
+                    </a:stretch>
+                  </pic:blipFill>
+                  <pic:spPr>
+                    <a:xfrm>
+                      <a:off x="0" y="0"/>
+                      <a:ext cx="5731510" cy="3218180"/>
+                    </a:xfrm>
+                    <a:prstGeom prst="rect">
+                      <a:avLst/>
+                    </a:prstGeom>
+                  </pic:spPr>
+                </pic:pic>
+              </a:graphicData>
+            </a:graphic>
+          </wp:inline>
+        </w:drawing>
+      </w:r>
+      <w:r>
+        <w:drawing>
+          <wp:inline distT="0" distB="0" distL="0" distR="0" wp14:anchorId="39F705B5" wp14:editId="5C947982">
+            <wp:extent cx="5731510" cy="2987675"/>
+            <wp:effectExtent l="0" t="0" r="2540" b="3175"/>
+            <wp:docPr id="28" name="Picture 28"/>
+            <wp:cNvGraphicFramePr>
+              <a:graphicFrameLocks xmlns:a="http://schemas.openxmlformats.org/drawingml/2006/main" noChangeAspect="1"/>
+            </wp:cNvGraphicFramePr>
+            <a:graphic xmlns:a="http://schemas.openxmlformats.org/drawingml/2006/main">
+              <a:graphicData uri="http://schemas.openxmlformats.org/drawingml/2006/picture">
+                <pic:pic xmlns:pic="http://schemas.openxmlformats.org/drawingml/2006/picture">
+                  <pic:nvPicPr>
+                    <pic:cNvPr id="1" name=""/>
+                    <pic:cNvPicPr/>
+                  </pic:nvPicPr>
+                  <pic:blipFill>
+                    <a:blip r:embed="rId32"/>
+                    <a:stretch>
+                      <a:fillRect/>
+                    </a:stretch>
+                  </pic:blipFill>
+                  <pic:spPr>
+                    <a:xfrm>
+                      <a:off x="0" y="0"/>
+                      <a:ext cx="5731510" cy="2987675"/>
+                    </a:xfrm>
+                    <a:prstGeom prst="rect">
+                      <a:avLst/>
+                    </a:prstGeom>
+                  </pic:spPr>
+                </pic:pic>
+              </a:graphicData>
+            </a:graphic>
+          </wp:inline>
+        </w:drawing>
+      </w:r>
+      <w:r>
+        <w:lastRenderedPageBreak/>
+        <w:drawing>
+          <wp:inline distT="0" distB="0" distL="0" distR="0" wp14:anchorId="1FE65E2D" wp14:editId="5534037A">
+            <wp:extent cx="5731510" cy="3309620"/>
+            <wp:effectExtent l="0" t="0" r="2540" b="5080"/>
+            <wp:docPr id="29" name="Picture 29"/>
+            <wp:cNvGraphicFramePr>
+              <a:graphicFrameLocks xmlns:a="http://schemas.openxmlformats.org/drawingml/2006/main" noChangeAspect="1"/>
+            </wp:cNvGraphicFramePr>
+            <a:graphic xmlns:a="http://schemas.openxmlformats.org/drawingml/2006/main">
+              <a:graphicData uri="http://schemas.openxmlformats.org/drawingml/2006/picture">
+                <pic:pic xmlns:pic="http://schemas.openxmlformats.org/drawingml/2006/picture">
+                  <pic:nvPicPr>
+                    <pic:cNvPr id="1" name=""/>
+                    <pic:cNvPicPr/>
+                  </pic:nvPicPr>
+                  <pic:blipFill>
+                    <a:blip r:embed="rId33"/>
+                    <a:stretch>
+                      <a:fillRect/>
+                    </a:stretch>
+                  </pic:blipFill>
+                  <pic:spPr>
+                    <a:xfrm>
+                      <a:off x="0" y="0"/>
+                      <a:ext cx="5731510" cy="3309620"/>
+                    </a:xfrm>
+                    <a:prstGeom prst="rect">
+                      <a:avLst/>
+                    </a:prstGeom>
+                  </pic:spPr>
+                </pic:pic>
+              </a:graphicData>
+            </a:graphic>
+          </wp:inline>
+        </w:drawing>
+      </w:r>
+    </w:p>
+    <w:p>
+      <w:pPr>
+        <w:pStyle w:val="ListBullet"/>
+      </w:pPr>
+    </w:p>
+    <w:p>
+      <w:pPr>
+        <w:pStyle w:val="ListBullet"/>
+      </w:pPr>
+      <w:r>
+        <w:t>Compute Options</w:t>
+      </w:r>
+    </w:p>
+    <w:p>
+      <w:pPr>
+        <w:pStyle w:val="ListBullet"/>
+      </w:pPr>
+      <w:r>
+        <w:t xml:space="preserve"> </w:t>
+      </w:r>
+    </w:p>
+    <w:p>
+      <w:pPr>
+        <w:pStyle w:val="ListBullet"/>
+      </w:pPr>
+      <w:r>
+        <w:t>VM can be create vis console, Cloudshell or REST API</w:t>
+      </w:r>
+    </w:p>
+    <w:p>
+      <w:pPr>
+        <w:pStyle w:val="ListBullet"/>
+      </w:pPr>
+    </w:p>
+    <w:p>
+      <w:pPr>
+        <w:pStyle w:val="ListBullet"/>
+      </w:pPr>
+      <w:r>
+        <w:drawing>
+          <wp:inline distT="0" distB="0" distL="0" distR="0" wp14:anchorId="052F8328" wp14:editId="4D276E0F">
+            <wp:extent cx="5731510" cy="3005455"/>
+            <wp:effectExtent l="0" t="0" r="2540" b="4445"/>
+            <wp:docPr id="30" name="Picture 30"/>
+            <wp:cNvGraphicFramePr>
+              <a:graphicFrameLocks xmlns:a="http://schemas.openxmlformats.org/drawingml/2006/main" noChangeAspect="1"/>
+            </wp:cNvGraphicFramePr>
+            <a:graphic xmlns:a="http://schemas.openxmlformats.org/drawingml/2006/main">
+              <a:graphicData uri="http://schemas.openxmlformats.org/drawingml/2006/picture">
+                <pic:pic xmlns:pic="http://schemas.openxmlformats.org/drawingml/2006/picture">
+                  <pic:nvPicPr>
+                    <pic:cNvPr id="1" name=""/>
+                    <pic:cNvPicPr/>
+                  </pic:nvPicPr>
+                  <pic:blipFill>
+                    <a:blip r:embed="rId34"/>
+                    <a:stretch>
+                      <a:fillRect/>
+                    </a:stretch>
+                  </pic:blipFill>
+                  <pic:spPr>
+                    <a:xfrm>
+                      <a:off x="0" y="0"/>
+                      <a:ext cx="5731510" cy="3005455"/>
+                    </a:xfrm>
+                    <a:prstGeom prst="rect">
+                      <a:avLst/>
+                    </a:prstGeom>
+                  </pic:spPr>
+                </pic:pic>
+              </a:graphicData>
+            </a:graphic>
+          </wp:inline>
+        </w:drawing>
+      </w:r>
+      <w:r>
+        <w:t xml:space="preserve"> </w:t>
+      </w:r>
+    </w:p>
+    <w:p>
+      <w:pPr>
+        <w:pStyle w:val="ListBullet"/>
+      </w:pPr>
+      <w:r>
+        <w:t>Custom machines have a slider to change the memory and vCPUs</w:t>
+      </w:r>
+    </w:p>
+    <w:p>
+      <w:pPr>
+        <w:pStyle w:val="ListBullet"/>
+      </w:pPr>
+    </w:p>
+    <w:p>
+      <w:pPr>
+        <w:pStyle w:val="ListBullet"/>
+      </w:pPr>
+      <w:r>
+        <w:lastRenderedPageBreak/>
+        <w:drawing>
+          <wp:inline distT="0" distB="0" distL="0" distR="0" wp14:anchorId="7A5FFC03" wp14:editId="42736DFB">
+            <wp:extent cx="5731510" cy="3064510"/>
+            <wp:effectExtent l="0" t="0" r="2540" b="2540"/>
+            <wp:docPr id="33" name="Picture 33"/>
+            <wp:cNvGraphicFramePr>
+              <a:graphicFrameLocks xmlns:a="http://schemas.openxmlformats.org/drawingml/2006/main" noChangeAspect="1"/>
+            </wp:cNvGraphicFramePr>
+            <a:graphic xmlns:a="http://schemas.openxmlformats.org/drawingml/2006/main">
+              <a:graphicData uri="http://schemas.openxmlformats.org/drawingml/2006/picture">
+                <pic:pic xmlns:pic="http://schemas.openxmlformats.org/drawingml/2006/picture">
+                  <pic:nvPicPr>
+                    <pic:cNvPr id="1" name=""/>
+                    <pic:cNvPicPr/>
+                  </pic:nvPicPr>
+                  <pic:blipFill>
+                    <a:blip r:embed="rId35"/>
+                    <a:stretch>
+                      <a:fillRect/>
+                    </a:stretch>
+                  </pic:blipFill>
+                  <pic:spPr>
+                    <a:xfrm>
+                      <a:off x="0" y="0"/>
+                      <a:ext cx="5731510" cy="3064510"/>
+                    </a:xfrm>
+                    <a:prstGeom prst="rect">
+                      <a:avLst/>
+                    </a:prstGeom>
+                  </pic:spPr>
+                </pic:pic>
+              </a:graphicData>
+            </a:graphic>
+          </wp:inline>
+        </w:drawing>
+      </w:r>
+    </w:p>
+    <w:p>
+      <w:pPr>
+        <w:pStyle w:val="ListBullet"/>
+      </w:pPr>
+      <w:r>
+        <w:drawing>
+          <wp:inline distT="0" distB="0" distL="0" distR="0" wp14:anchorId="54A8B1D6" wp14:editId="3168CD26">
+            <wp:extent cx="5731510" cy="2797810"/>
+            <wp:effectExtent l="0" t="0" r="2540" b="2540"/>
+            <wp:docPr id="32" name="Picture 32"/>
+            <wp:cNvGraphicFramePr>
+              <a:graphicFrameLocks xmlns:a="http://schemas.openxmlformats.org/drawingml/2006/main" noChangeAspect="1"/>
+            </wp:cNvGraphicFramePr>
+            <a:graphic xmlns:a="http://schemas.openxmlformats.org/drawingml/2006/main">
+              <a:graphicData uri="http://schemas.openxmlformats.org/drawingml/2006/picture">
+                <pic:pic xmlns:pic="http://schemas.openxmlformats.org/drawingml/2006/picture">
+                  <pic:nvPicPr>
+                    <pic:cNvPr id="1" name=""/>
+                    <pic:cNvPicPr/>
+                  </pic:nvPicPr>
+                  <pic:blipFill>
+                    <a:blip r:embed="rId36"/>
+                    <a:stretch>
+                      <a:fillRect/>
+                    </a:stretch>
+                  </pic:blipFill>
+                  <pic:spPr>
+                    <a:xfrm>
+                      <a:off x="0" y="0"/>
+                      <a:ext cx="5731510" cy="2797810"/>
+                    </a:xfrm>
+                    <a:prstGeom prst="rect">
+                      <a:avLst/>
+                    </a:prstGeom>
+                  </pic:spPr>
+                </pic:pic>
+              </a:graphicData>
+            </a:graphic>
+          </wp:inline>
+        </w:drawing>
+      </w:r>
+      <w:r>
+        <w:drawing>
+          <wp:inline distT="0" distB="0" distL="0" distR="0" wp14:anchorId="72E6C32C" wp14:editId="4D38C978">
+            <wp:extent cx="5731510" cy="2830195"/>
+            <wp:effectExtent l="0" t="0" r="2540" b="8255"/>
+            <wp:docPr id="34" name="Picture 34"/>
+            <wp:cNvGraphicFramePr>
+              <a:graphicFrameLocks xmlns:a="http://schemas.openxmlformats.org/drawingml/2006/main" noChangeAspect="1"/>
+            </wp:cNvGraphicFramePr>
+            <a:graphic xmlns:a="http://schemas.openxmlformats.org/drawingml/2006/main">
+              <a:graphicData uri="http://schemas.openxmlformats.org/drawingml/2006/picture">
+                <pic:pic xmlns:pic="http://schemas.openxmlformats.org/drawingml/2006/picture">
+                  <pic:nvPicPr>
+                    <pic:cNvPr id="1" name=""/>
+                    <pic:cNvPicPr/>
+                  </pic:nvPicPr>
+                  <pic:blipFill>
+                    <a:blip r:embed="rId37"/>
+                    <a:stretch>
+                      <a:fillRect/>
+                    </a:stretch>
+                  </pic:blipFill>
+                  <pic:spPr>
+                    <a:xfrm>
+                      <a:off x="0" y="0"/>
+                      <a:ext cx="5731510" cy="2830195"/>
+                    </a:xfrm>
+                    <a:prstGeom prst="rect">
+                      <a:avLst/>
+                    </a:prstGeom>
+                  </pic:spPr>
+                </pic:pic>
+              </a:graphicData>
+            </a:graphic>
+          </wp:inline>
+        </w:drawing>
+      </w:r>
+      <w:r>
+        <w:lastRenderedPageBreak/>
+        <w:drawing>
+          <wp:inline distT="0" distB="0" distL="0" distR="0" wp14:anchorId="4B08C5AE" wp14:editId="2C643222">
+            <wp:extent cx="5731510" cy="2665095"/>
+            <wp:effectExtent l="0" t="0" r="2540" b="1905"/>
+            <wp:docPr id="35" name="Picture 35"/>
+            <wp:cNvGraphicFramePr>
+              <a:graphicFrameLocks xmlns:a="http://schemas.openxmlformats.org/drawingml/2006/main" noChangeAspect="1"/>
+            </wp:cNvGraphicFramePr>
+            <a:graphic xmlns:a="http://schemas.openxmlformats.org/drawingml/2006/main">
+              <a:graphicData uri="http://schemas.openxmlformats.org/drawingml/2006/picture">
+                <pic:pic xmlns:pic="http://schemas.openxmlformats.org/drawingml/2006/picture">
+                  <pic:nvPicPr>
+                    <pic:cNvPr id="1" name=""/>
+                    <pic:cNvPicPr/>
+                  </pic:nvPicPr>
+                  <pic:blipFill>
+                    <a:blip r:embed="rId38"/>
+                    <a:stretch>
+                      <a:fillRect/>
+                    </a:stretch>
+                  </pic:blipFill>
+                  <pic:spPr>
+                    <a:xfrm>
+                      <a:off x="0" y="0"/>
+                      <a:ext cx="5731510" cy="2665095"/>
+                    </a:xfrm>
+                    <a:prstGeom prst="rect">
+                      <a:avLst/>
+                    </a:prstGeom>
+                  </pic:spPr>
+                </pic:pic>
+              </a:graphicData>
+            </a:graphic>
+          </wp:inline>
+        </w:drawing>
+      </w:r>
+      <w:r>
+        <w:drawing>
+          <wp:inline distT="0" distB="0" distL="0" distR="0" wp14:anchorId="1AC15A9B" wp14:editId="7A80559F">
+            <wp:extent cx="5731510" cy="2935605"/>
+            <wp:effectExtent l="0" t="0" r="2540" b="0"/>
+            <wp:docPr id="36" name="Picture 36"/>
+            <wp:cNvGraphicFramePr>
+              <a:graphicFrameLocks xmlns:a="http://schemas.openxmlformats.org/drawingml/2006/main" noChangeAspect="1"/>
+            </wp:cNvGraphicFramePr>
+            <a:graphic xmlns:a="http://schemas.openxmlformats.org/drawingml/2006/main">
+              <a:graphicData uri="http://schemas.openxmlformats.org/drawingml/2006/picture">
+                <pic:pic xmlns:pic="http://schemas.openxmlformats.org/drawingml/2006/picture">
+                  <pic:nvPicPr>
+                    <pic:cNvPr id="1" name=""/>
+                    <pic:cNvPicPr/>
+                  </pic:nvPicPr>
+                  <pic:blipFill>
+                    <a:blip r:embed="rId39"/>
+                    <a:stretch>
+                      <a:fillRect/>
+                    </a:stretch>
+                  </pic:blipFill>
+                  <pic:spPr>
+                    <a:xfrm>
+                      <a:off x="0" y="0"/>
+                      <a:ext cx="5731510" cy="2935605"/>
+                    </a:xfrm>
+                    <a:prstGeom prst="rect">
+                      <a:avLst/>
+                    </a:prstGeom>
+                  </pic:spPr>
+                </pic:pic>
+              </a:graphicData>
+            </a:graphic>
+          </wp:inline>
+        </w:drawing>
+      </w:r>
+      <w:r>
+        <w:lastRenderedPageBreak/>
+        <w:drawing>
+          <wp:inline distT="0" distB="0" distL="0" distR="0" wp14:anchorId="24B3C560" wp14:editId="058BCE06">
+            <wp:extent cx="5731510" cy="2517140"/>
+            <wp:effectExtent l="0" t="0" r="2540" b="0"/>
+            <wp:docPr id="37" name="Picture 37"/>
+            <wp:cNvGraphicFramePr>
+              <a:graphicFrameLocks xmlns:a="http://schemas.openxmlformats.org/drawingml/2006/main" noChangeAspect="1"/>
+            </wp:cNvGraphicFramePr>
+            <a:graphic xmlns:a="http://schemas.openxmlformats.org/drawingml/2006/main">
+              <a:graphicData uri="http://schemas.openxmlformats.org/drawingml/2006/picture">
+                <pic:pic xmlns:pic="http://schemas.openxmlformats.org/drawingml/2006/picture">
+                  <pic:nvPicPr>
+                    <pic:cNvPr id="1" name=""/>
+                    <pic:cNvPicPr/>
+                  </pic:nvPicPr>
+                  <pic:blipFill>
+                    <a:blip r:embed="rId40"/>
+                    <a:stretch>
+                      <a:fillRect/>
+                    </a:stretch>
+                  </pic:blipFill>
+                  <pic:spPr>
+                    <a:xfrm>
+                      <a:off x="0" y="0"/>
+                      <a:ext cx="5731510" cy="2517140"/>
+                    </a:xfrm>
+                    <a:prstGeom prst="rect">
+                      <a:avLst/>
+                    </a:prstGeom>
+                  </pic:spPr>
+                </pic:pic>
+              </a:graphicData>
+            </a:graphic>
+          </wp:inline>
+        </w:drawing>
+      </w:r>
+      <w:r>
+        <w:drawing>
+          <wp:inline distT="0" distB="0" distL="0" distR="0" wp14:anchorId="54BDB383" wp14:editId="5AA1143F">
+            <wp:extent cx="5731510" cy="3018790"/>
+            <wp:effectExtent l="0" t="0" r="2540" b="0"/>
+            <wp:docPr id="38" name="Picture 38"/>
+            <wp:cNvGraphicFramePr>
+              <a:graphicFrameLocks xmlns:a="http://schemas.openxmlformats.org/drawingml/2006/main" noChangeAspect="1"/>
+            </wp:cNvGraphicFramePr>
+            <a:graphic xmlns:a="http://schemas.openxmlformats.org/drawingml/2006/main">
+              <a:graphicData uri="http://schemas.openxmlformats.org/drawingml/2006/picture">
+                <pic:pic xmlns:pic="http://schemas.openxmlformats.org/drawingml/2006/picture">
+                  <pic:nvPicPr>
+                    <pic:cNvPr id="1" name=""/>
+                    <pic:cNvPicPr/>
+                  </pic:nvPicPr>
+                  <pic:blipFill>
+                    <a:blip r:embed="rId41"/>
+                    <a:stretch>
+                      <a:fillRect/>
+                    </a:stretch>
+                  </pic:blipFill>
+                  <pic:spPr>
+                    <a:xfrm>
+                      <a:off x="0" y="0"/>
+                      <a:ext cx="5731510" cy="3018790"/>
+                    </a:xfrm>
+                    <a:prstGeom prst="rect">
+                      <a:avLst/>
+                    </a:prstGeom>
+                  </pic:spPr>
+                </pic:pic>
+              </a:graphicData>
+            </a:graphic>
+          </wp:inline>
+        </w:drawing>
+      </w:r>
+    </w:p>
+    <w:p>
+      <w:pPr>
+        <w:pStyle w:val="ListBullet"/>
+      </w:pPr>
+    </w:p>
+    <w:p>
+      <w:pPr>
+        <w:pStyle w:val="ListBullet"/>
+      </w:pPr>
+      <w:r>
+        <w:t>Compute Pricing</w:t>
+      </w:r>
+    </w:p>
+    <w:p>
+      <w:pPr>
+        <w:pStyle w:val="ListBullet"/>
+      </w:pPr>
+      <w:r>
+        <w:drawing>
+          <wp:inline distT="0" distB="0" distL="0" distR="0" wp14:anchorId="0D993DBB" wp14:editId="0130E04F">
+            <wp:extent cx="5044526" cy="2895600"/>
+            <wp:effectExtent l="0" t="0" r="3810" b="0"/>
+            <wp:docPr id="39" name="Picture 39"/>
+            <wp:cNvGraphicFramePr>
+              <a:graphicFrameLocks xmlns:a="http://schemas.openxmlformats.org/drawingml/2006/main" noChangeAspect="1"/>
+            </wp:cNvGraphicFramePr>
+            <a:graphic xmlns:a="http://schemas.openxmlformats.org/drawingml/2006/main">
+              <a:graphicData uri="http://schemas.openxmlformats.org/drawingml/2006/picture">
+                <pic:pic xmlns:pic="http://schemas.openxmlformats.org/drawingml/2006/picture">
+                  <pic:nvPicPr>
+                    <pic:cNvPr id="1" name=""/>
+                    <pic:cNvPicPr/>
+                  </pic:nvPicPr>
+                  <pic:blipFill>
+                    <a:blip r:embed="rId42"/>
+                    <a:stretch>
+                      <a:fillRect/>
+                    </a:stretch>
+                  </pic:blipFill>
+                  <pic:spPr>
+                    <a:xfrm>
+                      <a:off x="0" y="0"/>
+                      <a:ext cx="5059676" cy="2904296"/>
+                    </a:xfrm>
+                    <a:prstGeom prst="rect">
+                      <a:avLst/>
+                    </a:prstGeom>
+                  </pic:spPr>
+                </pic:pic>
+              </a:graphicData>
+            </a:graphic>
+          </wp:inline>
+        </w:drawing>
+      </w:r>
+    </w:p>
+    <w:p>
+      <w:pPr>
+        <w:pStyle w:val="ListBullet"/>
+      </w:pPr>
+      <w:r>
+        <w:lastRenderedPageBreak/>
+        <w:drawing>
+          <wp:inline distT="0" distB="0" distL="0" distR="0" wp14:anchorId="75C52951" wp14:editId="2FB8E4C4">
+            <wp:extent cx="5731510" cy="3364865"/>
+            <wp:effectExtent l="0" t="0" r="2540" b="6985"/>
+            <wp:docPr id="40" name="Picture 40"/>
+            <wp:cNvGraphicFramePr>
+              <a:graphicFrameLocks xmlns:a="http://schemas.openxmlformats.org/drawingml/2006/main" noChangeAspect="1"/>
+            </wp:cNvGraphicFramePr>
+            <a:graphic xmlns:a="http://schemas.openxmlformats.org/drawingml/2006/main">
+              <a:graphicData uri="http://schemas.openxmlformats.org/drawingml/2006/picture">
+                <pic:pic xmlns:pic="http://schemas.openxmlformats.org/drawingml/2006/picture">
+                  <pic:nvPicPr>
+                    <pic:cNvPr id="1" name=""/>
+                    <pic:cNvPicPr/>
+                  </pic:nvPicPr>
+                  <pic:blipFill>
+                    <a:blip r:embed="rId43"/>
+                    <a:stretch>
+                      <a:fillRect/>
+                    </a:stretch>
+                  </pic:blipFill>
+                  <pic:spPr>
+                    <a:xfrm>
+                      <a:off x="0" y="0"/>
+                      <a:ext cx="5731510" cy="3364865"/>
+                    </a:xfrm>
+                    <a:prstGeom prst="rect">
+                      <a:avLst/>
+                    </a:prstGeom>
+                  </pic:spPr>
+                </pic:pic>
+              </a:graphicData>
+            </a:graphic>
+          </wp:inline>
+        </w:drawing>
+      </w:r>
+    </w:p>
+    <w:p>
+      <w:pPr>
+        <w:pStyle w:val="ListBullet"/>
+      </w:pPr>
+      <w:r>
+        <w:t>^ Counted from the 1</w:t>
+      </w:r>
+      <w:r>
+        <w:rPr>
+          <w:vertAlign w:val="superscript"/>
+        </w:rPr>
+        <w:t>st</w:t>
+      </w:r>
+      <w:r>
+        <w:t xml:space="preserve"> day of the month</w:t>
+      </w:r>
+    </w:p>
+    <w:p>
+      <w:pPr>
+        <w:pStyle w:val="ListBullet"/>
+      </w:pPr>
+    </w:p>
+    <w:p>
+      <w:pPr>
+        <w:pStyle w:val="ListBullet"/>
+      </w:pPr>
+      <w:r>
+        <w:drawing>
+          <wp:inline distT="0" distB="0" distL="0" distR="0" wp14:anchorId="1DEFEAC6" wp14:editId="2C5750FA">
+            <wp:extent cx="5731510" cy="2868930"/>
+            <wp:effectExtent l="0" t="0" r="2540" b="7620"/>
+            <wp:docPr id="41" name="Picture 41"/>
+            <wp:cNvGraphicFramePr>
+              <a:graphicFrameLocks xmlns:a="http://schemas.openxmlformats.org/drawingml/2006/main" noChangeAspect="1"/>
+            </wp:cNvGraphicFramePr>
+            <a:graphic xmlns:a="http://schemas.openxmlformats.org/drawingml/2006/main">
+              <a:graphicData uri="http://schemas.openxmlformats.org/drawingml/2006/picture">
+                <pic:pic xmlns:pic="http://schemas.openxmlformats.org/drawingml/2006/picture">
+                  <pic:nvPicPr>
+                    <pic:cNvPr id="1" name=""/>
+                    <pic:cNvPicPr/>
+                  </pic:nvPicPr>
+                  <pic:blipFill>
+                    <a:blip r:embed="rId44"/>
+                    <a:stretch>
+                      <a:fillRect/>
+                    </a:stretch>
+                  </pic:blipFill>
+                  <pic:spPr>
+                    <a:xfrm>
+                      <a:off x="0" y="0"/>
+                      <a:ext cx="5731510" cy="2868930"/>
+                    </a:xfrm>
+                    <a:prstGeom prst="rect">
+                      <a:avLst/>
+                    </a:prstGeom>
+                  </pic:spPr>
+                </pic:pic>
+              </a:graphicData>
+            </a:graphic>
+          </wp:inline>
+        </w:drawing>
+      </w:r>
+      <w:r>
+        <w:t xml:space="preserve"> </w:t>
+      </w:r>
+    </w:p>
+    <w:p>
+      <w:pPr>
+        <w:pStyle w:val="ListBullet"/>
+      </w:pPr>
+    </w:p>
+    <w:p>
+      <w:pPr>
+        <w:pStyle w:val="ListBullet"/>
+      </w:pPr>
+    </w:p>
+    <w:p>
+      <w:pPr>
+        <w:pStyle w:val="ListBullet"/>
+      </w:pPr>
+    </w:p>
+    <w:p>
+      <w:pPr>
+        <w:pStyle w:val="ListBullet"/>
+      </w:pPr>
+    </w:p>
+    <w:p>
+      <w:pPr>
+        <w:pStyle w:val="ListBullet"/>
+      </w:pPr>
+    </w:p>
+    <w:p>
+      <w:pPr>
+        <w:pStyle w:val="ListBullet"/>
+      </w:pPr>
+    </w:p>
+    <w:p>
+      <w:pPr>
+        <w:pStyle w:val="ListBullet"/>
+      </w:pPr>
+    </w:p>
+    <w:p>
+      <w:pPr>
+        <w:pStyle w:val="ListBullet"/>
+      </w:pPr>
+    </w:p>
+    <w:p>
+      <w:pPr>
+        <w:pStyle w:val="ListBullet"/>
+      </w:pPr>
+    </w:p>
+    <w:p>
+      <w:pPr>
+        <w:pStyle w:val="ListBullet"/>
+      </w:pPr>
+    </w:p>
+    <w:p>
+      <w:pPr>
+        <w:pStyle w:val="ListBullet"/>
+      </w:pPr>
+    </w:p>
+    <w:p>
+      <w:pPr>
+        <w:pStyle w:val="ListBullet"/>
+      </w:pPr>
+    </w:p>
+    <w:p>
+      <w:pPr>
+        <w:pStyle w:val="ListBullet"/>
+      </w:pPr>
+      <w:r>
+        <w:lastRenderedPageBreak/>
+        <w:t>Special compute configurations</w:t>
+      </w:r>
+    </w:p>
+    <w:p>
+      <w:pPr>
+        <w:pStyle w:val="ListBullet"/>
+      </w:pPr>
+    </w:p>
+    <w:p>
+      <w:pPr>
+        <w:pStyle w:val="ListBullet"/>
+      </w:pPr>
+      <w:r>
+        <w:drawing>
+          <wp:inline distT="0" distB="0" distL="0" distR="0" wp14:anchorId="0DA6E63D" wp14:editId="59B9BCF4">
+            <wp:extent cx="5099670" cy="3362325"/>
+            <wp:effectExtent l="0" t="0" r="6350" b="0"/>
+            <wp:docPr id="43" name="Picture 43"/>
+            <wp:cNvGraphicFramePr>
+              <a:graphicFrameLocks xmlns:a="http://schemas.openxmlformats.org/drawingml/2006/main" noChangeAspect="1"/>
+            </wp:cNvGraphicFramePr>
+            <a:graphic xmlns:a="http://schemas.openxmlformats.org/drawingml/2006/main">
+              <a:graphicData uri="http://schemas.openxmlformats.org/drawingml/2006/picture">
+                <pic:pic xmlns:pic="http://schemas.openxmlformats.org/drawingml/2006/picture">
+                  <pic:nvPicPr>
+                    <pic:cNvPr id="1" name=""/>
+                    <pic:cNvPicPr/>
+                  </pic:nvPicPr>
+                  <pic:blipFill>
+                    <a:blip r:embed="rId45"/>
+                    <a:stretch>
+                      <a:fillRect/>
+                    </a:stretch>
+                  </pic:blipFill>
+                  <pic:spPr>
+                    <a:xfrm>
+                      <a:off x="0" y="0"/>
+                      <a:ext cx="5099670" cy="3362325"/>
+                    </a:xfrm>
+                    <a:prstGeom prst="rect">
+                      <a:avLst/>
+                    </a:prstGeom>
+                  </pic:spPr>
+                </pic:pic>
+              </a:graphicData>
+            </a:graphic>
+          </wp:inline>
+        </w:drawing>
+      </w:r>
+    </w:p>
+    <w:p>
+      <w:pPr>
+        <w:pStyle w:val="ListBullet"/>
+      </w:pPr>
+      <w:r>
+        <w:t xml:space="preserve">^ </w:t>
+      </w:r>
+      <w:r>
+        <w:t>Used for non-production, short lived jobs, such as batch processing</w:t>
+      </w:r>
+    </w:p>
+    <w:p>
+      <w:pPr>
+        <w:pStyle w:val="ListBullet"/>
+      </w:pPr>
+    </w:p>
+    <w:p>
+      <w:pPr>
+        <w:pStyle w:val="ListBullet"/>
+      </w:pPr>
+    </w:p>
+    <w:p>
+      <w:pPr>
+        <w:pStyle w:val="ListBullet"/>
+      </w:pPr>
+      <w:r>
+        <w:t>Sole-Tenant Node</w:t>
+      </w:r>
+    </w:p>
+    <w:p>
+      <w:pPr>
+        <w:pStyle w:val="ListBullet"/>
+        <w:numPr>
+          <w:ilvl w:val="0"/>
+          <w:numId w:val="16"/>
+        </w:numPr>
+      </w:pPr>
+      <w:r>
+        <w:t>Physically isolated</w:t>
+      </w:r>
+      <w:r>
+        <w:t xml:space="preserve"> from other workloads and VMs</w:t>
+      </w:r>
+    </w:p>
+    <w:p>
+      <w:pPr>
+        <w:pStyle w:val="ListBullet"/>
+        <w:numPr>
+          <w:ilvl w:val="0"/>
+          <w:numId w:val="16"/>
+        </w:numPr>
+      </w:pPr>
+      <w:r>
+        <w:t>Physical compute engine  server that is dedicated to host instances for your project along</w:t>
+      </w:r>
+    </w:p>
+    <w:p>
+      <w:pPr>
+        <w:pStyle w:val="ListBullet"/>
+        <w:numPr>
+          <w:ilvl w:val="0"/>
+          <w:numId w:val="16"/>
+        </w:numPr>
+      </w:pPr>
+      <w:r>
+        <w:t>Useful if you have compliance requirements</w:t>
+      </w:r>
+    </w:p>
+    <w:p>
+      <w:pPr>
+        <w:pStyle w:val="ListBullet"/>
+      </w:pPr>
+    </w:p>
+    <w:p>
+      <w:pPr>
+        <w:pStyle w:val="ListBullet"/>
+      </w:pPr>
+      <w:r>
+        <w:drawing>
+          <wp:inline distT="0" distB="0" distL="0" distR="0" wp14:anchorId="1844084E" wp14:editId="3BB797EB">
+            <wp:extent cx="5731510" cy="3190240"/>
+            <wp:effectExtent l="0" t="0" r="2540" b="0"/>
+            <wp:docPr id="44" name="Picture 44"/>
+            <wp:cNvGraphicFramePr>
+              <a:graphicFrameLocks xmlns:a="http://schemas.openxmlformats.org/drawingml/2006/main" noChangeAspect="1"/>
+            </wp:cNvGraphicFramePr>
+            <a:graphic xmlns:a="http://schemas.openxmlformats.org/drawingml/2006/main">
+              <a:graphicData uri="http://schemas.openxmlformats.org/drawingml/2006/picture">
+                <pic:pic xmlns:pic="http://schemas.openxmlformats.org/drawingml/2006/picture">
+                  <pic:nvPicPr>
+                    <pic:cNvPr id="1" name=""/>
+                    <pic:cNvPicPr/>
+                  </pic:nvPicPr>
+                  <pic:blipFill>
+                    <a:blip r:embed="rId46"/>
+                    <a:stretch>
+                      <a:fillRect/>
+                    </a:stretch>
+                  </pic:blipFill>
+                  <pic:spPr>
+                    <a:xfrm>
+                      <a:off x="0" y="0"/>
+                      <a:ext cx="5731510" cy="3190240"/>
+                    </a:xfrm>
+                    <a:prstGeom prst="rect">
+                      <a:avLst/>
+                    </a:prstGeom>
+                  </pic:spPr>
+                </pic:pic>
+              </a:graphicData>
+            </a:graphic>
+          </wp:inline>
+        </w:drawing>
+      </w:r>
+    </w:p>
+    <w:p>
+      <w:pPr>
+        <w:pStyle w:val="ListBullet"/>
+      </w:pPr>
+      <w:r>
+        <w:t xml:space="preserve">^ accommodates </w:t>
+      </w:r>
+      <w:r>
+        <w:t>VM</w:t>
+      </w:r>
+      <w:r>
+        <w:t xml:space="preserve"> instances up to 96 vCPUs and 624gb of memory (can be a combination of smaller VMs as long as combined they don’t exceed these values)</w:t>
+      </w:r>
+    </w:p>
+    <w:p>
+      <w:pPr>
+        <w:pStyle w:val="ListBullet"/>
+      </w:pPr>
+      <w:r>
+        <w:lastRenderedPageBreak/>
+        <w:drawing>
+          <wp:inline distT="0" distB="0" distL="0" distR="0" wp14:anchorId="350A4AF6" wp14:editId="67DA9A51">
+            <wp:extent cx="5731510" cy="3072765"/>
+            <wp:effectExtent l="0" t="0" r="2540" b="0"/>
+            <wp:docPr id="45" name="Picture 45"/>
+            <wp:cNvGraphicFramePr>
+              <a:graphicFrameLocks xmlns:a="http://schemas.openxmlformats.org/drawingml/2006/main" noChangeAspect="1"/>
+            </wp:cNvGraphicFramePr>
+            <a:graphic xmlns:a="http://schemas.openxmlformats.org/drawingml/2006/main">
+              <a:graphicData uri="http://schemas.openxmlformats.org/drawingml/2006/picture">
+                <pic:pic xmlns:pic="http://schemas.openxmlformats.org/drawingml/2006/picture">
+                  <pic:nvPicPr>
+                    <pic:cNvPr id="1" name=""/>
+                    <pic:cNvPicPr/>
+                  </pic:nvPicPr>
+                  <pic:blipFill>
+                    <a:blip r:embed="rId47"/>
+                    <a:stretch>
+                      <a:fillRect/>
+                    </a:stretch>
+                  </pic:blipFill>
+                  <pic:spPr>
+                    <a:xfrm>
+                      <a:off x="0" y="0"/>
+                      <a:ext cx="5731510" cy="3072765"/>
+                    </a:xfrm>
+                    <a:prstGeom prst="rect">
+                      <a:avLst/>
+                    </a:prstGeom>
+                  </pic:spPr>
+                </pic:pic>
+              </a:graphicData>
+            </a:graphic>
+          </wp:inline>
+        </w:drawing>
+      </w:r>
+    </w:p>
+    <w:p>
+      <w:pPr>
+        <w:pStyle w:val="ListBullet"/>
+      </w:pPr>
+      <w:r>
+        <w:t xml:space="preserve"> ^ confident that instances not compromised but boot or kernel level malware or rootkits</w:t>
+      </w:r>
+    </w:p>
+    <w:p>
+      <w:pPr>
+        <w:pStyle w:val="ListBullet"/>
+      </w:pPr>
+    </w:p>
+    <w:p>
+      <w:pPr>
+        <w:pStyle w:val="ListBullet"/>
+      </w:pPr>
+      <w:r>
+        <w:t>Images</w:t>
+      </w:r>
+    </w:p>
+    <w:p>
+      <w:pPr>
+        <w:pStyle w:val="ListBullet"/>
+      </w:pPr>
+    </w:p>
+    <w:p>
+      <w:pPr>
+        <w:pStyle w:val="ListBullet"/>
+      </w:pPr>
+      <w:r>
+        <w:t>Image includes:</w:t>
+      </w:r>
+    </w:p>
+    <w:p>
+      <w:pPr>
+        <w:pStyle w:val="ListBullet"/>
+        <w:numPr>
+          <w:ilvl w:val="0"/>
+          <w:numId w:val="16"/>
+        </w:numPr>
+      </w:pPr>
+      <w:r>
+        <w:t>Boot loader</w:t>
+      </w:r>
+    </w:p>
+    <w:p>
+      <w:pPr>
+        <w:pStyle w:val="ListBullet"/>
+        <w:numPr>
+          <w:ilvl w:val="0"/>
+          <w:numId w:val="16"/>
+        </w:numPr>
+      </w:pPr>
+      <w:r>
+        <w:t>OS</w:t>
+      </w:r>
+    </w:p>
+    <w:p>
+      <w:pPr>
+        <w:pStyle w:val="ListBullet"/>
+        <w:numPr>
+          <w:ilvl w:val="0"/>
+          <w:numId w:val="16"/>
+        </w:numPr>
+      </w:pPr>
+      <w:r>
+        <w:t>Fil system structure</w:t>
+      </w:r>
+    </w:p>
+    <w:p>
+      <w:pPr>
+        <w:pStyle w:val="ListBullet"/>
+        <w:numPr>
+          <w:ilvl w:val="0"/>
+          <w:numId w:val="16"/>
+        </w:numPr>
+      </w:pPr>
+      <w:r>
+        <w:t>Software</w:t>
+      </w:r>
+    </w:p>
+    <w:p>
+      <w:pPr>
+        <w:pStyle w:val="ListBullet"/>
+        <w:numPr>
+          <w:ilvl w:val="0"/>
+          <w:numId w:val="16"/>
+        </w:numPr>
+      </w:pPr>
+      <w:r>
+        <w:t>Customisations</w:t>
+      </w:r>
+    </w:p>
+    <w:p>
+      <w:pPr>
+        <w:pStyle w:val="ListBullet"/>
+        <w:numPr>
+          <w:ilvl w:val="0"/>
+          <w:numId w:val="16"/>
+        </w:numPr>
+      </w:pPr>
+      <w:r>
+        <w:t>Either Linux or Windows</w:t>
+      </w:r>
+    </w:p>
+    <w:p>
+      <w:pPr>
+        <w:pStyle w:val="ListBullet"/>
+        <w:numPr>
+          <w:ilvl w:val="0"/>
+          <w:numId w:val="16"/>
+        </w:numPr>
+      </w:pPr>
+      <w:r>
+        <w:t>Can be public or custom (premium public images have a charged associated to using them)</w:t>
+      </w:r>
+      <w:r>
+        <w:drawing>
+          <wp:inline distT="0" distB="0" distL="0" distR="0" wp14:anchorId="40C52D89" wp14:editId="6CFAB7AB">
+            <wp:extent cx="5731510" cy="2267585"/>
+            <wp:effectExtent l="0" t="0" r="2540" b="0"/>
+            <wp:docPr id="46" name="Picture 46"/>
+            <wp:cNvGraphicFramePr>
+              <a:graphicFrameLocks xmlns:a="http://schemas.openxmlformats.org/drawingml/2006/main" noChangeAspect="1"/>
+            </wp:cNvGraphicFramePr>
+            <a:graphic xmlns:a="http://schemas.openxmlformats.org/drawingml/2006/main">
+              <a:graphicData uri="http://schemas.openxmlformats.org/drawingml/2006/picture">
+                <pic:pic xmlns:pic="http://schemas.openxmlformats.org/drawingml/2006/picture">
+                  <pic:nvPicPr>
+                    <pic:cNvPr id="1" name=""/>
+                    <pic:cNvPicPr/>
+                  </pic:nvPicPr>
+                  <pic:blipFill>
+                    <a:blip r:embed="rId48"/>
+                    <a:stretch>
+                      <a:fillRect/>
+                    </a:stretch>
+                  </pic:blipFill>
+                  <pic:spPr>
+                    <a:xfrm>
+                      <a:off x="0" y="0"/>
+                      <a:ext cx="5731510" cy="2267585"/>
+                    </a:xfrm>
+                    <a:prstGeom prst="rect">
+                      <a:avLst/>
+                    </a:prstGeom>
+                  </pic:spPr>
+                </pic:pic>
+              </a:graphicData>
+            </a:graphic>
+          </wp:inline>
+        </w:drawing>
+      </w:r>
+    </w:p>
+    <w:p>
+      <w:pPr>
+        <w:pStyle w:val="ListBullet"/>
+      </w:pPr>
+      <w:r>
+        <w:lastRenderedPageBreak/>
+        <w:drawing>
+          <wp:inline distT="0" distB="0" distL="0" distR="0" wp14:anchorId="30A270B6" wp14:editId="51F17828">
+            <wp:extent cx="5731510" cy="2439670"/>
+            <wp:effectExtent l="0" t="0" r="2540" b="0"/>
+            <wp:docPr id="47" name="Picture 47"/>
+            <wp:cNvGraphicFramePr>
+              <a:graphicFrameLocks xmlns:a="http://schemas.openxmlformats.org/drawingml/2006/main" noChangeAspect="1"/>
+            </wp:cNvGraphicFramePr>
+            <a:graphic xmlns:a="http://schemas.openxmlformats.org/drawingml/2006/main">
+              <a:graphicData uri="http://schemas.openxmlformats.org/drawingml/2006/picture">
+                <pic:pic xmlns:pic="http://schemas.openxmlformats.org/drawingml/2006/picture">
+                  <pic:nvPicPr>
+                    <pic:cNvPr id="1" name=""/>
+                    <pic:cNvPicPr/>
+                  </pic:nvPicPr>
+                  <pic:blipFill>
+                    <a:blip r:embed="rId49"/>
+                    <a:stretch>
+                      <a:fillRect/>
+                    </a:stretch>
+                  </pic:blipFill>
+                  <pic:spPr>
+                    <a:xfrm>
+                      <a:off x="0" y="0"/>
+                      <a:ext cx="5731510" cy="2439670"/>
+                    </a:xfrm>
+                    <a:prstGeom prst="rect">
+                      <a:avLst/>
+                    </a:prstGeom>
+                  </pic:spPr>
+                </pic:pic>
+              </a:graphicData>
+            </a:graphic>
+          </wp:inline>
+        </w:drawing>
+      </w:r>
+    </w:p>
+    <w:p>
+      <w:pPr>
+        <w:pStyle w:val="ListBullet"/>
+      </w:pPr>
+      <w:r>
+        <w:t>^ Machine image most ideal for disk backups and instance cloning/replication</w:t>
+      </w:r>
+    </w:p>
+    <w:p>
+      <w:pPr>
+        <w:pStyle w:val="ListBullet"/>
+      </w:pPr>
+    </w:p>
+    <w:p>
+      <w:pPr>
+        <w:pStyle w:val="ListBullet"/>
+      </w:pPr>
+      <w:r>
+        <w:t>Disk Options</w:t>
+      </w:r>
+    </w:p>
+    <w:p>
+      <w:pPr>
+        <w:pStyle w:val="ListBullet"/>
+      </w:pPr>
+    </w:p>
+    <w:p>
+      <w:pPr>
+        <w:pStyle w:val="ListBullet"/>
+      </w:pPr>
+      <w:r>
+        <w:drawing>
+          <wp:inline distT="0" distB="0" distL="0" distR="0" wp14:anchorId="785EED00" wp14:editId="5116EDEC">
+            <wp:extent cx="5731510" cy="2449830"/>
+            <wp:effectExtent l="0" t="0" r="2540" b="7620"/>
+            <wp:docPr id="48" name="Picture 48"/>
+            <wp:cNvGraphicFramePr>
+              <a:graphicFrameLocks xmlns:a="http://schemas.openxmlformats.org/drawingml/2006/main" noChangeAspect="1"/>
+            </wp:cNvGraphicFramePr>
+            <a:graphic xmlns:a="http://schemas.openxmlformats.org/drawingml/2006/main">
+              <a:graphicData uri="http://schemas.openxmlformats.org/drawingml/2006/picture">
+                <pic:pic xmlns:pic="http://schemas.openxmlformats.org/drawingml/2006/picture">
+                  <pic:nvPicPr>
+                    <pic:cNvPr id="1" name=""/>
+                    <pic:cNvPicPr/>
+                  </pic:nvPicPr>
+                  <pic:blipFill>
+                    <a:blip r:embed="rId50"/>
+                    <a:stretch>
+                      <a:fillRect/>
+                    </a:stretch>
+                  </pic:blipFill>
+                  <pic:spPr>
+                    <a:xfrm>
+                      <a:off x="0" y="0"/>
+                      <a:ext cx="5731510" cy="2449830"/>
+                    </a:xfrm>
+                    <a:prstGeom prst="rect">
+                      <a:avLst/>
+                    </a:prstGeom>
+                  </pic:spPr>
+                </pic:pic>
+              </a:graphicData>
+            </a:graphic>
+          </wp:inline>
+        </w:drawing>
+      </w:r>
+    </w:p>
+    <w:p>
+      <w:pPr>
+        <w:pStyle w:val="ListBullet"/>
+      </w:pPr>
+      <w:r>
+        <w:drawing>
+          <wp:inline distT="0" distB="0" distL="0" distR="0" wp14:anchorId="08D88275" wp14:editId="2B34DFA0">
+            <wp:extent cx="5731510" cy="2889250"/>
+            <wp:effectExtent l="0" t="0" r="2540" b="6350"/>
+            <wp:docPr id="49" name="Picture 49"/>
+            <wp:cNvGraphicFramePr>
+              <a:graphicFrameLocks xmlns:a="http://schemas.openxmlformats.org/drawingml/2006/main" noChangeAspect="1"/>
+            </wp:cNvGraphicFramePr>
+            <a:graphic xmlns:a="http://schemas.openxmlformats.org/drawingml/2006/main">
+              <a:graphicData uri="http://schemas.openxmlformats.org/drawingml/2006/picture">
+                <pic:pic xmlns:pic="http://schemas.openxmlformats.org/drawingml/2006/picture">
+                  <pic:nvPicPr>
+                    <pic:cNvPr id="1" name=""/>
+                    <pic:cNvPicPr/>
+                  </pic:nvPicPr>
+                  <pic:blipFill>
+                    <a:blip r:embed="rId51"/>
+                    <a:stretch>
+                      <a:fillRect/>
+                    </a:stretch>
+                  </pic:blipFill>
+                  <pic:spPr>
+                    <a:xfrm>
+                      <a:off x="0" y="0"/>
+                      <a:ext cx="5731510" cy="2889250"/>
+                    </a:xfrm>
+                    <a:prstGeom prst="rect">
+                      <a:avLst/>
+                    </a:prstGeom>
+                  </pic:spPr>
+                </pic:pic>
+              </a:graphicData>
+            </a:graphic>
+          </wp:inline>
+        </w:drawing>
+      </w:r>
+    </w:p>
+    <w:p>
+      <w:pPr>
+        <w:pStyle w:val="ListBullet"/>
+      </w:pPr>
+      <w:r>
+        <w:lastRenderedPageBreak/>
+        <w:drawing>
+          <wp:inline distT="0" distB="0" distL="0" distR="0" wp14:anchorId="7D714F33" wp14:editId="35D4F953">
+            <wp:extent cx="5731510" cy="2753360"/>
+            <wp:effectExtent l="0" t="0" r="2540" b="8890"/>
+            <wp:docPr id="50" name="Picture 50"/>
+            <wp:cNvGraphicFramePr>
+              <a:graphicFrameLocks xmlns:a="http://schemas.openxmlformats.org/drawingml/2006/main" noChangeAspect="1"/>
+            </wp:cNvGraphicFramePr>
+            <a:graphic xmlns:a="http://schemas.openxmlformats.org/drawingml/2006/main">
+              <a:graphicData uri="http://schemas.openxmlformats.org/drawingml/2006/picture">
+                <pic:pic xmlns:pic="http://schemas.openxmlformats.org/drawingml/2006/picture">
+                  <pic:nvPicPr>
+                    <pic:cNvPr id="1" name=""/>
+                    <pic:cNvPicPr/>
+                  </pic:nvPicPr>
+                  <pic:blipFill>
+                    <a:blip r:embed="rId52"/>
+                    <a:stretch>
+                      <a:fillRect/>
+                    </a:stretch>
+                  </pic:blipFill>
+                  <pic:spPr>
+                    <a:xfrm>
+                      <a:off x="0" y="0"/>
+                      <a:ext cx="5731510" cy="2753360"/>
+                    </a:xfrm>
+                    <a:prstGeom prst="rect">
+                      <a:avLst/>
+                    </a:prstGeom>
+                  </pic:spPr>
+                </pic:pic>
+              </a:graphicData>
+            </a:graphic>
+          </wp:inline>
+        </w:drawing>
+      </w:r>
+      <w:r>
+        <w:drawing>
+          <wp:inline distT="0" distB="0" distL="0" distR="0" wp14:anchorId="23254ADA" wp14:editId="75A4D065">
+            <wp:extent cx="5731510" cy="2748280"/>
+            <wp:effectExtent l="0" t="0" r="2540" b="0"/>
+            <wp:docPr id="51" name="Picture 51"/>
+            <wp:cNvGraphicFramePr>
+              <a:graphicFrameLocks xmlns:a="http://schemas.openxmlformats.org/drawingml/2006/main" noChangeAspect="1"/>
+            </wp:cNvGraphicFramePr>
+            <a:graphic xmlns:a="http://schemas.openxmlformats.org/drawingml/2006/main">
+              <a:graphicData uri="http://schemas.openxmlformats.org/drawingml/2006/picture">
+                <pic:pic xmlns:pic="http://schemas.openxmlformats.org/drawingml/2006/picture">
+                  <pic:nvPicPr>
+                    <pic:cNvPr id="1" name=""/>
+                    <pic:cNvPicPr/>
+                  </pic:nvPicPr>
+                  <pic:blipFill>
+                    <a:blip r:embed="rId53"/>
+                    <a:stretch>
+                      <a:fillRect/>
+                    </a:stretch>
+                  </pic:blipFill>
+                  <pic:spPr>
+                    <a:xfrm>
+                      <a:off x="0" y="0"/>
+                      <a:ext cx="5731510" cy="2748280"/>
+                    </a:xfrm>
+                    <a:prstGeom prst="rect">
+                      <a:avLst/>
+                    </a:prstGeom>
+                  </pic:spPr>
+                </pic:pic>
+              </a:graphicData>
+            </a:graphic>
+          </wp:inline>
+        </w:drawing>
+      </w:r>
+    </w:p>
+    <w:p>
+      <w:pPr>
+        <w:pStyle w:val="ListBullet"/>
+      </w:pPr>
+      <w:r>
+        <w:lastRenderedPageBreak/>
+        <w:drawing>
+          <wp:inline distT="0" distB="0" distL="0" distR="0" wp14:anchorId="4D8384BC" wp14:editId="2D1273DF">
+            <wp:extent cx="5731510" cy="2910205"/>
+            <wp:effectExtent l="0" t="0" r="2540" b="4445"/>
+            <wp:docPr id="52" name="Picture 52"/>
+            <wp:cNvGraphicFramePr>
+              <a:graphicFrameLocks xmlns:a="http://schemas.openxmlformats.org/drawingml/2006/main" noChangeAspect="1"/>
+            </wp:cNvGraphicFramePr>
+            <a:graphic xmlns:a="http://schemas.openxmlformats.org/drawingml/2006/main">
+              <a:graphicData uri="http://schemas.openxmlformats.org/drawingml/2006/picture">
+                <pic:pic xmlns:pic="http://schemas.openxmlformats.org/drawingml/2006/picture">
+                  <pic:nvPicPr>
+                    <pic:cNvPr id="1" name=""/>
+                    <pic:cNvPicPr/>
+                  </pic:nvPicPr>
+                  <pic:blipFill>
+                    <a:blip r:embed="rId54"/>
+                    <a:stretch>
+                      <a:fillRect/>
+                    </a:stretch>
+                  </pic:blipFill>
+                  <pic:spPr>
+                    <a:xfrm>
+                      <a:off x="0" y="0"/>
+                      <a:ext cx="5731510" cy="2910205"/>
+                    </a:xfrm>
+                    <a:prstGeom prst="rect">
+                      <a:avLst/>
+                    </a:prstGeom>
+                  </pic:spPr>
+                </pic:pic>
+              </a:graphicData>
+            </a:graphic>
+          </wp:inline>
+        </w:drawing>
+      </w:r>
+      <w:r>
+        <w:drawing>
+          <wp:inline distT="0" distB="0" distL="0" distR="0" wp14:anchorId="515E1BDB" wp14:editId="44FCBF68">
+            <wp:extent cx="5731510" cy="3399155"/>
+            <wp:effectExtent l="0" t="0" r="2540" b="0"/>
+            <wp:docPr id="53" name="Picture 53"/>
+            <wp:cNvGraphicFramePr>
+              <a:graphicFrameLocks xmlns:a="http://schemas.openxmlformats.org/drawingml/2006/main" noChangeAspect="1"/>
+            </wp:cNvGraphicFramePr>
+            <a:graphic xmlns:a="http://schemas.openxmlformats.org/drawingml/2006/main">
+              <a:graphicData uri="http://schemas.openxmlformats.org/drawingml/2006/picture">
+                <pic:pic xmlns:pic="http://schemas.openxmlformats.org/drawingml/2006/picture">
+                  <pic:nvPicPr>
+                    <pic:cNvPr id="1" name=""/>
+                    <pic:cNvPicPr/>
+                  </pic:nvPicPr>
+                  <pic:blipFill>
+                    <a:blip r:embed="rId55"/>
+                    <a:stretch>
+                      <a:fillRect/>
+                    </a:stretch>
+                  </pic:blipFill>
+                  <pic:spPr>
+                    <a:xfrm>
+                      <a:off x="0" y="0"/>
+                      <a:ext cx="5731510" cy="3399155"/>
+                    </a:xfrm>
+                    <a:prstGeom prst="rect">
+                      <a:avLst/>
+                    </a:prstGeom>
+                  </pic:spPr>
+                </pic:pic>
+              </a:graphicData>
+            </a:graphic>
+          </wp:inline>
+        </w:drawing>
+      </w:r>
+      <w:r>
+        <w:lastRenderedPageBreak/>
+        <w:drawing>
+          <wp:inline distT="0" distB="0" distL="0" distR="0" wp14:anchorId="042E82D5" wp14:editId="0EE4D3F0">
+            <wp:extent cx="5731510" cy="3049270"/>
+            <wp:effectExtent l="0" t="0" r="2540" b="0"/>
+            <wp:docPr id="54" name="Picture 54"/>
+            <wp:cNvGraphicFramePr>
+              <a:graphicFrameLocks xmlns:a="http://schemas.openxmlformats.org/drawingml/2006/main" noChangeAspect="1"/>
+            </wp:cNvGraphicFramePr>
+            <a:graphic xmlns:a="http://schemas.openxmlformats.org/drawingml/2006/main">
+              <a:graphicData uri="http://schemas.openxmlformats.org/drawingml/2006/picture">
+                <pic:pic xmlns:pic="http://schemas.openxmlformats.org/drawingml/2006/picture">
+                  <pic:nvPicPr>
+                    <pic:cNvPr id="1" name=""/>
+                    <pic:cNvPicPr/>
+                  </pic:nvPicPr>
+                  <pic:blipFill>
+                    <a:blip r:embed="rId56"/>
+                    <a:stretch>
+                      <a:fillRect/>
+                    </a:stretch>
+                  </pic:blipFill>
+                  <pic:spPr>
+                    <a:xfrm>
+                      <a:off x="0" y="0"/>
+                      <a:ext cx="5731510" cy="3049270"/>
+                    </a:xfrm>
+                    <a:prstGeom prst="rect">
+                      <a:avLst/>
+                    </a:prstGeom>
+                  </pic:spPr>
+                </pic:pic>
+              </a:graphicData>
+            </a:graphic>
+          </wp:inline>
+        </w:drawing>
+      </w:r>
+    </w:p>
+    <w:p>
+      <w:pPr>
+        <w:pStyle w:val="ListBullet"/>
+      </w:pPr>
+    </w:p>
+    <w:p>
+      <w:pPr>
+        <w:pStyle w:val="ListBullet"/>
+      </w:pPr>
+    </w:p>
+    <w:p>
+      <w:pPr>
+        <w:pStyle w:val="ListBullet"/>
+      </w:pPr>
+      <w:r>
+        <w:t>Common compute Engine Actions</w:t>
+      </w:r>
+    </w:p>
+    <w:p>
+      <w:pPr>
+        <w:pStyle w:val="ListBullet"/>
+      </w:pPr>
+    </w:p>
+    <w:p>
+      <w:pPr>
+        <w:pStyle w:val="ListBullet"/>
+      </w:pPr>
+      <w:r>
+        <w:t>Metadata and scripts</w:t>
+      </w:r>
+    </w:p>
+    <w:p>
+      <w:pPr>
+        <w:pStyle w:val="ListBullet"/>
+        <w:numPr>
+          <w:ilvl w:val="0"/>
+          <w:numId w:val="16"/>
+        </w:numPr>
+      </w:pPr>
+      <w:r>
+        <w:t>Every VM instance stores its metadata on a metadata server</w:t>
+      </w:r>
+    </w:p>
+    <w:p>
+      <w:pPr>
+        <w:pStyle w:val="ListBullet"/>
+        <w:numPr>
+          <w:ilvl w:val="0"/>
+          <w:numId w:val="16"/>
+        </w:numPr>
+      </w:pPr>
+      <w:r>
+        <w:t>Useful in combination with start-up and shutdown scripts as can use the metadata to get info about the instances without additional authorization</w:t>
+      </w:r>
+    </w:p>
+    <w:p>
+      <w:pPr>
+        <w:pStyle w:val="ListBullet"/>
+        <w:numPr>
+          <w:ilvl w:val="0"/>
+          <w:numId w:val="16"/>
+        </w:numPr>
+      </w:pPr>
+      <w:r>
+        <w:t>Start-up and shutdown scripts recommend to store in Cloud Storage</w:t>
+      </w:r>
+    </w:p>
+    <w:p>
+      <w:pPr>
+        <w:pStyle w:val="ListBullet"/>
+      </w:pPr>
+      <w:r>
+        <w:drawing>
+          <wp:inline distT="0" distB="0" distL="0" distR="0" wp14:anchorId="4A50569B" wp14:editId="4958CF4D">
+            <wp:extent cx="5731510" cy="2700020"/>
+            <wp:effectExtent l="0" t="0" r="2540" b="5080"/>
+            <wp:docPr id="57" name="Picture 57"/>
+            <wp:cNvGraphicFramePr>
+              <a:graphicFrameLocks xmlns:a="http://schemas.openxmlformats.org/drawingml/2006/main" noChangeAspect="1"/>
+            </wp:cNvGraphicFramePr>
+            <a:graphic xmlns:a="http://schemas.openxmlformats.org/drawingml/2006/main">
+              <a:graphicData uri="http://schemas.openxmlformats.org/drawingml/2006/picture">
+                <pic:pic xmlns:pic="http://schemas.openxmlformats.org/drawingml/2006/picture">
+                  <pic:nvPicPr>
+                    <pic:cNvPr id="1" name=""/>
+                    <pic:cNvPicPr/>
+                  </pic:nvPicPr>
+                  <pic:blipFill>
+                    <a:blip r:embed="rId57"/>
+                    <a:stretch>
+                      <a:fillRect/>
+                    </a:stretch>
+                  </pic:blipFill>
+                  <pic:spPr>
+                    <a:xfrm>
+                      <a:off x="0" y="0"/>
+                      <a:ext cx="5731510" cy="2700020"/>
+                    </a:xfrm>
+                    <a:prstGeom prst="rect">
+                      <a:avLst/>
+                    </a:prstGeom>
+                  </pic:spPr>
+                </pic:pic>
+              </a:graphicData>
+            </a:graphic>
+          </wp:inline>
+        </w:drawing>
+      </w:r>
+    </w:p>
+    <w:p>
+      <w:pPr>
+        <w:pStyle w:val="ListBullet"/>
+      </w:pPr>
+      <w:r>
+        <w:t>Move an instance to a new zone</w:t>
+      </w:r>
+    </w:p>
+    <w:p>
+      <w:pPr>
+        <w:pStyle w:val="ListBullet"/>
+      </w:pPr>
+      <w:r>
+        <w:lastRenderedPageBreak/>
+        <w:drawing>
+          <wp:inline distT="0" distB="0" distL="0" distR="0" wp14:anchorId="2D34698C" wp14:editId="55FBB905">
+            <wp:extent cx="5731510" cy="2723515"/>
+            <wp:effectExtent l="0" t="0" r="2540" b="635"/>
+            <wp:docPr id="58" name="Picture 58"/>
+            <wp:cNvGraphicFramePr>
+              <a:graphicFrameLocks xmlns:a="http://schemas.openxmlformats.org/drawingml/2006/main" noChangeAspect="1"/>
+            </wp:cNvGraphicFramePr>
+            <a:graphic xmlns:a="http://schemas.openxmlformats.org/drawingml/2006/main">
+              <a:graphicData uri="http://schemas.openxmlformats.org/drawingml/2006/picture">
+                <pic:pic xmlns:pic="http://schemas.openxmlformats.org/drawingml/2006/picture">
+                  <pic:nvPicPr>
+                    <pic:cNvPr id="1" name=""/>
+                    <pic:cNvPicPr/>
+                  </pic:nvPicPr>
+                  <pic:blipFill>
+                    <a:blip r:embed="rId58"/>
+                    <a:stretch>
+                      <a:fillRect/>
+                    </a:stretch>
+                  </pic:blipFill>
+                  <pic:spPr>
+                    <a:xfrm>
+                      <a:off x="0" y="0"/>
+                      <a:ext cx="5731510" cy="2723515"/>
+                    </a:xfrm>
+                    <a:prstGeom prst="rect">
+                      <a:avLst/>
+                    </a:prstGeom>
+                  </pic:spPr>
+                </pic:pic>
+              </a:graphicData>
+            </a:graphic>
+          </wp:inline>
+        </w:drawing>
+      </w:r>
+    </w:p>
+    <w:p>
+      <w:pPr>
+        <w:pStyle w:val="ListBullet"/>
+      </w:pPr>
+      <w:r>
+        <w:drawing>
+          <wp:inline distT="0" distB="0" distL="0" distR="0" wp14:anchorId="520E6D82" wp14:editId="1D1D2447">
+            <wp:extent cx="5731510" cy="3230880"/>
+            <wp:effectExtent l="0" t="0" r="2540" b="7620"/>
+            <wp:docPr id="59" name="Picture 59"/>
+            <wp:cNvGraphicFramePr>
+              <a:graphicFrameLocks xmlns:a="http://schemas.openxmlformats.org/drawingml/2006/main" noChangeAspect="1"/>
+            </wp:cNvGraphicFramePr>
+            <a:graphic xmlns:a="http://schemas.openxmlformats.org/drawingml/2006/main">
+              <a:graphicData uri="http://schemas.openxmlformats.org/drawingml/2006/picture">
+                <pic:pic xmlns:pic="http://schemas.openxmlformats.org/drawingml/2006/picture">
+                  <pic:nvPicPr>
+                    <pic:cNvPr id="1" name=""/>
+                    <pic:cNvPicPr/>
+                  </pic:nvPicPr>
+                  <pic:blipFill>
+                    <a:blip r:embed="rId59"/>
+                    <a:stretch>
+                      <a:fillRect/>
+                    </a:stretch>
+                  </pic:blipFill>
+                  <pic:spPr>
+                    <a:xfrm>
+                      <a:off x="0" y="0"/>
+                      <a:ext cx="5731510" cy="3230880"/>
+                    </a:xfrm>
+                    <a:prstGeom prst="rect">
+                      <a:avLst/>
+                    </a:prstGeom>
+                  </pic:spPr>
+                </pic:pic>
+              </a:graphicData>
+            </a:graphic>
+          </wp:inline>
+        </w:drawing>
+      </w:r>
+    </w:p>
+    <w:p>
+      <w:pPr>
+        <w:pStyle w:val="ListBullet"/>
+      </w:pPr>
+    </w:p>
+    <w:p>
+      <w:pPr>
+        <w:pStyle w:val="ListBullet"/>
+      </w:pPr>
+    </w:p>
+    <w:p>
+      <w:pPr>
+        <w:pStyle w:val="ListBullet"/>
+      </w:pPr>
+      <w:r>
+        <w:t xml:space="preserve">Snapshots </w:t>
+      </w:r>
+    </w:p>
+    <w:p>
+      <w:pPr>
+        <w:pStyle w:val="ListBullet"/>
+        <w:numPr>
+          <w:ilvl w:val="0"/>
+          <w:numId w:val="16"/>
+        </w:numPr>
+      </w:pPr>
+      <w:r>
+        <w:t>Stored in cloud storage</w:t>
+      </w:r>
+    </w:p>
+    <w:p>
+      <w:pPr>
+        <w:pStyle w:val="ListBullet"/>
+      </w:pPr>
+      <w:r>
+        <w:drawing>
+          <wp:inline distT="0" distB="0" distL="0" distR="0" wp14:anchorId="18670FE9" wp14:editId="77B5082D">
+            <wp:extent cx="4152900" cy="2087492"/>
+            <wp:effectExtent l="0" t="0" r="0" b="8255"/>
+            <wp:docPr id="60" name="Picture 60"/>
+            <wp:cNvGraphicFramePr>
+              <a:graphicFrameLocks xmlns:a="http://schemas.openxmlformats.org/drawingml/2006/main" noChangeAspect="1"/>
+            </wp:cNvGraphicFramePr>
+            <a:graphic xmlns:a="http://schemas.openxmlformats.org/drawingml/2006/main">
+              <a:graphicData uri="http://schemas.openxmlformats.org/drawingml/2006/picture">
+                <pic:pic xmlns:pic="http://schemas.openxmlformats.org/drawingml/2006/picture">
+                  <pic:nvPicPr>
+                    <pic:cNvPr id="1" name=""/>
+                    <pic:cNvPicPr/>
+                  </pic:nvPicPr>
+                  <pic:blipFill>
+                    <a:blip r:embed="rId60"/>
+                    <a:stretch>
+                      <a:fillRect/>
+                    </a:stretch>
+                  </pic:blipFill>
+                  <pic:spPr>
+                    <a:xfrm>
+                      <a:off x="0" y="0"/>
+                      <a:ext cx="4161674" cy="2091903"/>
+                    </a:xfrm>
+                    <a:prstGeom prst="rect">
+                      <a:avLst/>
+                    </a:prstGeom>
+                  </pic:spPr>
+                </pic:pic>
+              </a:graphicData>
+            </a:graphic>
+          </wp:inline>
+        </w:drawing>
+      </w:r>
+    </w:p>
+    <w:p>
+      <w:pPr>
+        <w:pStyle w:val="ListBullet"/>
+      </w:pPr>
+      <w:r>
+        <w:lastRenderedPageBreak/>
+        <w:drawing>
+          <wp:inline distT="0" distB="0" distL="0" distR="0" wp14:anchorId="391AB465" wp14:editId="44885899">
+            <wp:extent cx="5731510" cy="3202305"/>
+            <wp:effectExtent l="0" t="0" r="2540" b="0"/>
+            <wp:docPr id="61" name="Picture 61"/>
+            <wp:cNvGraphicFramePr>
+              <a:graphicFrameLocks xmlns:a="http://schemas.openxmlformats.org/drawingml/2006/main" noChangeAspect="1"/>
+            </wp:cNvGraphicFramePr>
+            <a:graphic xmlns:a="http://schemas.openxmlformats.org/drawingml/2006/main">
+              <a:graphicData uri="http://schemas.openxmlformats.org/drawingml/2006/picture">
+                <pic:pic xmlns:pic="http://schemas.openxmlformats.org/drawingml/2006/picture">
+                  <pic:nvPicPr>
+                    <pic:cNvPr id="1" name=""/>
+                    <pic:cNvPicPr/>
+                  </pic:nvPicPr>
+                  <pic:blipFill>
+                    <a:blip r:embed="rId61"/>
+                    <a:stretch>
+                      <a:fillRect/>
+                    </a:stretch>
+                  </pic:blipFill>
+                  <pic:spPr>
+                    <a:xfrm>
+                      <a:off x="0" y="0"/>
+                      <a:ext cx="5731510" cy="3202305"/>
+                    </a:xfrm>
+                    <a:prstGeom prst="rect">
+                      <a:avLst/>
+                    </a:prstGeom>
+                  </pic:spPr>
+                </pic:pic>
+              </a:graphicData>
+            </a:graphic>
+          </wp:inline>
+        </w:drawing>
+      </w:r>
+      <w:r>
+        <w:drawing>
+          <wp:inline distT="0" distB="0" distL="0" distR="0" wp14:anchorId="229FF487" wp14:editId="08165735">
+            <wp:extent cx="5731510" cy="3285490"/>
+            <wp:effectExtent l="0" t="0" r="2540" b="0"/>
+            <wp:docPr id="62" name="Picture 62"/>
+            <wp:cNvGraphicFramePr>
+              <a:graphicFrameLocks xmlns:a="http://schemas.openxmlformats.org/drawingml/2006/main" noChangeAspect="1"/>
+            </wp:cNvGraphicFramePr>
+            <a:graphic xmlns:a="http://schemas.openxmlformats.org/drawingml/2006/main">
+              <a:graphicData uri="http://schemas.openxmlformats.org/drawingml/2006/picture">
+                <pic:pic xmlns:pic="http://schemas.openxmlformats.org/drawingml/2006/picture">
+                  <pic:nvPicPr>
+                    <pic:cNvPr id="1" name=""/>
+                    <pic:cNvPicPr/>
+                  </pic:nvPicPr>
+                  <pic:blipFill>
+                    <a:blip r:embed="rId62"/>
+                    <a:stretch>
+                      <a:fillRect/>
+                    </a:stretch>
+                  </pic:blipFill>
+                  <pic:spPr>
+                    <a:xfrm>
+                      <a:off x="0" y="0"/>
+                      <a:ext cx="5731510" cy="3285490"/>
+                    </a:xfrm>
+                    <a:prstGeom prst="rect">
+                      <a:avLst/>
+                    </a:prstGeom>
+                  </pic:spPr>
+                </pic:pic>
+              </a:graphicData>
+            </a:graphic>
+          </wp:inline>
+        </w:drawing>
+      </w:r>
+    </w:p>
+    <w:p>
+      <w:pPr>
+        <w:pStyle w:val="ListBullet"/>
+      </w:pPr>
+      <w:r>
+        <w:lastRenderedPageBreak/>
+        <w:drawing>
+          <wp:inline distT="0" distB="0" distL="0" distR="0" wp14:anchorId="618C131B" wp14:editId="44D54670">
+            <wp:extent cx="5731510" cy="2745740"/>
+            <wp:effectExtent l="0" t="0" r="2540" b="0"/>
+            <wp:docPr id="63" name="Picture 63"/>
+            <wp:cNvGraphicFramePr>
+              <a:graphicFrameLocks xmlns:a="http://schemas.openxmlformats.org/drawingml/2006/main" noChangeAspect="1"/>
+            </wp:cNvGraphicFramePr>
+            <a:graphic xmlns:a="http://schemas.openxmlformats.org/drawingml/2006/main">
+              <a:graphicData uri="http://schemas.openxmlformats.org/drawingml/2006/picture">
+                <pic:pic xmlns:pic="http://schemas.openxmlformats.org/drawingml/2006/picture">
+                  <pic:nvPicPr>
+                    <pic:cNvPr id="1" name=""/>
+                    <pic:cNvPicPr/>
+                  </pic:nvPicPr>
+                  <pic:blipFill>
+                    <a:blip r:embed="rId63"/>
+                    <a:stretch>
+                      <a:fillRect/>
+                    </a:stretch>
+                  </pic:blipFill>
+                  <pic:spPr>
+                    <a:xfrm>
+                      <a:off x="0" y="0"/>
+                      <a:ext cx="5731510" cy="2745740"/>
+                    </a:xfrm>
+                    <a:prstGeom prst="rect">
+                      <a:avLst/>
+                    </a:prstGeom>
+                  </pic:spPr>
+                </pic:pic>
+              </a:graphicData>
+            </a:graphic>
+          </wp:inline>
+        </w:drawing>
+      </w:r>
+    </w:p>
+    <w:p>
+      <w:pPr>
+        <w:pStyle w:val="ListBullet"/>
+      </w:pPr>
+      <w:r>
+        <w:t>^ cannot snapshot a local SSD</w:t>
+      </w:r>
+    </w:p>
+    <w:p>
+      <w:pPr>
+        <w:pStyle w:val="ListBullet"/>
+        <w:numPr>
+          <w:ilvl w:val="0"/>
+          <w:numId w:val="16"/>
+        </w:numPr>
+      </w:pPr>
+      <w:r>
+        <w:t>Useful of periodic backup or data</w:t>
+      </w:r>
+    </w:p>
+    <w:p>
+      <w:pPr>
+        <w:pStyle w:val="ListBullet"/>
+        <w:numPr>
+          <w:ilvl w:val="0"/>
+          <w:numId w:val="16"/>
+        </w:numPr>
+      </w:pPr>
+      <w:r>
+        <w:t>Incremental and auto compressed – create regular snapshots faster and lower cost compared to creating an image</w:t>
+      </w:r>
+    </w:p>
+    <w:p>
+      <w:pPr>
+        <w:pStyle w:val="ListBullet"/>
+      </w:pPr>
+    </w:p>
+    <w:p>
+      <w:pPr>
+        <w:pStyle w:val="ListBullet"/>
+      </w:pPr>
+    </w:p>
+    <w:p>
+      <w:pPr>
+        <w:pStyle w:val="ListBullet"/>
+      </w:pPr>
+      <w:r>
+        <w:t>Resize persistent disk</w:t>
+      </w:r>
+      <w:r>
+        <w:drawing>
+          <wp:inline distT="0" distB="0" distL="0" distR="0" wp14:anchorId="6D9F0A26" wp14:editId="24A9FD25">
+            <wp:extent cx="5731510" cy="3827145"/>
+            <wp:effectExtent l="0" t="0" r="2540" b="1905"/>
+            <wp:docPr id="64" name="Picture 64"/>
+            <wp:cNvGraphicFramePr>
+              <a:graphicFrameLocks xmlns:a="http://schemas.openxmlformats.org/drawingml/2006/main" noChangeAspect="1"/>
+            </wp:cNvGraphicFramePr>
+            <a:graphic xmlns:a="http://schemas.openxmlformats.org/drawingml/2006/main">
+              <a:graphicData uri="http://schemas.openxmlformats.org/drawingml/2006/picture">
+                <pic:pic xmlns:pic="http://schemas.openxmlformats.org/drawingml/2006/picture">
+                  <pic:nvPicPr>
+                    <pic:cNvPr id="1" name=""/>
+                    <pic:cNvPicPr/>
+                  </pic:nvPicPr>
+                  <pic:blipFill>
+                    <a:blip r:embed="rId64"/>
+                    <a:stretch>
+                      <a:fillRect/>
+                    </a:stretch>
+                  </pic:blipFill>
+                  <pic:spPr>
+                    <a:xfrm>
+                      <a:off x="0" y="0"/>
+                      <a:ext cx="5731510" cy="3827145"/>
+                    </a:xfrm>
+                    <a:prstGeom prst="rect">
+                      <a:avLst/>
+                    </a:prstGeom>
+                  </pic:spPr>
+                </pic:pic>
+              </a:graphicData>
+            </a:graphic>
+          </wp:inline>
+        </w:drawing>
+      </w:r>
+    </w:p>
+    <w:p>
+      <w:pPr>
+        <w:pStyle w:val="ListBullet"/>
+      </w:pPr>
+      <w:r>
+        <w:t>^ can be done while the disk is running without having to create a snapshot</w:t>
+      </w:r>
+    </w:p>
+    <w:p>
+      <w:pPr>
+        <w:pStyle w:val="ListBullet"/>
+      </w:pPr>
     </w:p>
     <w:sectPr>
       <w:pgSz w:w="11906" w:h="16838"/>
@@ -3497,6 +5921,7 @@
     <w:lsdException w:name="HTML Sample" w:semiHidden="1" w:unhideWhenUsed="1"/>
     <w:lsdException w:name="HTML Typewriter" w:semiHidden="1" w:unhideWhenUsed="1"/>
     <w:lsdException w:name="HTML Variable" w:semiHidden="1" w:unhideWhenUsed="1"/>
+    <w:lsdException w:name="Normal Table" w:semiHidden="1" w:unhideWhenUsed="1"/>
     <w:lsdException w:name="annotation subject" w:semiHidden="1" w:unhideWhenUsed="1"/>
     <w:lsdException w:name="No List" w:semiHidden="1" w:unhideWhenUsed="1"/>
     <w:lsdException w:name="Outline List 1" w:semiHidden="1" w:unhideWhenUsed="1"/>
@@ -3543,8 +5968,10 @@
     <w:lsdException w:name="Table Subtle 2" w:semiHidden="1" w:unhideWhenUsed="1"/>
     <w:lsdException w:name="Table Web 1" w:semiHidden="1" w:unhideWhenUsed="1"/>
     <w:lsdException w:name="Table Web 2" w:semiHidden="1" w:unhideWhenUsed="1"/>
+    <w:lsdException w:name="Table Web 3" w:semiHidden="1" w:unhideWhenUsed="1"/>
     <w:lsdException w:name="Balloon Text" w:semiHidden="1" w:unhideWhenUsed="1"/>
     <w:lsdException w:name="Table Grid" w:uiPriority="39"/>
+    <w:lsdException w:name="Table Theme" w:semiHidden="1" w:unhideWhenUsed="1"/>
     <w:lsdException w:name="Placeholder Text" w:semiHidden="1"/>
     <w:lsdException w:name="No Spacing" w:uiPriority="1" w:qFormat="1"/>
     <w:lsdException w:name="Light Shading" w:uiPriority="60"/>

</xml_diff>